<commit_message>
Getting started on NSF personal statements
</commit_message>
<xml_diff>
--- a/personal_statements/NSF_personal-statement/person_statement_v1.docx
+++ b/personal_statements/NSF_personal-statement/person_statement_v1.docx
@@ -87,7 +87,13 @@
     </w:p>
     <w:p>
       <w:r>
-        <w:t xml:space="preserve">I graduated cum laude from the University of Illinois at Urbana-Champaign (UIUC) with degrees in Econometrics &amp; Quantitative Economics (B.S.) and Political Science (B.A., departmental honors, highest distinction). I started at UIUC solely a political science major, hoping to use the degree to pursue a career in law or politics. It was my goal to use those careers as an avenue to inform and improve public policy. But I soon found myself wanting to supplement the qualitative research methods I was learning with quantitative frameworks. In a lecture early in my freshman year, I recall a political science professor explaining how to interpret regression. I quickly grew frustrated that we weren’t being taught how to </w:t>
+        <w:t xml:space="preserve">I graduated cum laude from the University of Illinois at Urbana-Champaign (UIUC) with degrees in Econometrics &amp; Quantitative Economics (B.S.) and Political Science (B.A., departmental honors, highest distinction). I started at UIUC solely a political science major, hoping to use the degree to pursue a career in law or politics. It was my goal to use those careers as an avenue to inform and improve public policy. But I soon found myself wanting to supplement the qualitative research methods I was learning with quantitative frameworks. In a lecture early in my freshman year, I recall a political science professor explaining how to interpret </w:t>
+      </w:r>
+      <w:r>
+        <w:t xml:space="preserve">a </w:t>
+      </w:r>
+      <w:r>
+        <w:t xml:space="preserve">regression. I quickly grew frustrated that we weren’t being taught how to </w:t>
       </w:r>
       <w:r>
         <w:rPr>
@@ -102,7 +108,13 @@
     </w:p>
     <w:p>
       <w:r>
-        <w:t xml:space="preserve">The econometrics degree I added soon after provided me with increased math and statistics requirements and a heightened focus on econometric methods compared to a traditional economics degree, more than satisfying my thirst for rigorous methodological approaches to policy-relevant questions. My coursework included multivariable calculus, linear algebra, micro- and macroeconomic theory, and multiple econometrics and statistics classes. Since graduating, I have also taken a graduate-level course in real analysis at Johns Hopkins University while working full time. These classes have solidified my interest in the quantitative methods that the field provides. But it was my professional and research experiences that truly solidified my desire to pursue a doctorate in economics. </w:t>
+        <w:t xml:space="preserve">The econometrics degree I added soon after provided me with increased math and statistics requirements and a heightened focus on econometric methods compared to a traditional economics degree, more than satisfying my thirst for rigorous </w:t>
+      </w:r>
+      <w:r>
+        <w:t>quantitative</w:t>
+      </w:r>
+      <w:r>
+        <w:t xml:space="preserve"> approaches to policy-relevant questions. My coursework included multivariable calculus, linear algebra, micro- and macroeconomic theory, and multiple econometrics and statistics classes. Since graduating, I have also taken a graduate-level course in real analysis at Johns Hopkins University while working full time. These classes have solidified my interest in the quantitative methods that the field provides. But it was my professional and research experiences that truly solidified my desire to pursue a doctorate in economics. </w:t>
       </w:r>
     </w:p>
     <w:p>
@@ -417,7 +429,19 @@
         <w:t xml:space="preserve"> a</w:t>
       </w:r>
       <w:r>
-        <w:t xml:space="preserve"> gubernatorial campaign in Illinois. Throughout college, I worked for congressional campaigns in the </w:t>
+        <w:t xml:space="preserve"> gubernatorial campaign in Illinois. Throughout college, I worked for congressional campaigns in </w:t>
+      </w:r>
+      <w:r>
+        <w:t>Illinois’s 14</w:t>
+      </w:r>
+      <w:r>
+        <w:rPr>
+          <w:vertAlign w:val="superscript"/>
+        </w:rPr>
+        <w:t>th</w:t>
+      </w:r>
+      <w:r>
+        <w:t xml:space="preserve"> district. I saw through this political work how enacted and proposed policies are factored into campaigns and eventually enacted. </w:t>
       </w:r>
     </w:p>
     <w:p>
@@ -430,8 +454,6 @@
       </w:r>
       <w:proofErr w:type="gramEnd"/>
     </w:p>
-    <w:p/>
-    <w:p/>
     <w:sectPr>
       <w:pgSz w:w="12240" w:h="15840"/>
       <w:pgMar w:top="1440" w:right="1440" w:bottom="1440" w:left="1440" w:header="720" w:footer="720" w:gutter="0"/>
@@ -919,6 +941,7 @@
   <w:style w:type="character" w:default="1" w:styleId="DefaultParagraphFont">
     <w:name w:val="Default Paragraph Font"/>
     <w:uiPriority w:val="1"/>
+    <w:semiHidden/>
     <w:unhideWhenUsed/>
   </w:style>
   <w:style w:type="table" w:default="1" w:styleId="TableNormal">

</xml_diff>

<commit_message>
first draft and mom edits
</commit_message>
<xml_diff>
--- a/personal_statements/NSF_personal-statement/person_statement_v1.docx
+++ b/personal_statements/NSF_personal-statement/person_statement_v1.docx
@@ -4,27 +4,22 @@
   <w:body>
     <w:p>
       <w:pPr>
-        <w:pStyle w:val="NoSpacing"/>
-        <w:spacing w:after="120"/>
-        <w:jc w:val="center"/>
-        <w:rPr>
-          <w:rFonts w:ascii="Times New Roman" w:hAnsi="Times New Roman" w:cs="Times New Roman"/>
-          <w:b/>
-          <w:u w:val="single"/>
-        </w:rPr>
+        <w:pStyle w:val="Heading1"/>
       </w:pPr>
       <w:r>
-        <w:rPr>
-          <w:rFonts w:ascii="Times New Roman" w:hAnsi="Times New Roman" w:cs="Times New Roman"/>
-          <w:b/>
-          <w:u w:val="single"/>
-        </w:rPr>
-        <w:t>Personal, Background, and Future Goals Statement</w:t>
+        <w:t xml:space="preserve">Personal, Background, and Future </w:t>
+      </w:r>
+      <w:r>
+        <w:t>Goals</w:t>
+      </w:r>
+      <w:r>
+        <w:t xml:space="preserve"> Statement</w:t>
       </w:r>
       <w:bookmarkStart w:id="0" w:name="_Hlk3994014"/>
     </w:p>
-    <w:bookmarkEnd w:id="0"/>
-    <w:p>
+    <w:p>
+      <w:bookmarkStart w:id="1" w:name="_Hlk145491863"/>
+      <w:bookmarkEnd w:id="0"/>
       <w:r>
         <w:t xml:space="preserve">I </w:t>
       </w:r>
@@ -41,16 +36,7 @@
         <w:t xml:space="preserve">. </w:t>
       </w:r>
       <w:r>
-        <w:t xml:space="preserve">From the foreclosed homes that dotted our neighborhood to the layoffs of family and neighbors, even as a </w:t>
-      </w:r>
-      <w:r>
-        <w:t>child</w:t>
-      </w:r>
-      <w:r>
-        <w:t xml:space="preserve"> it was impossible not to start asking questions about what those trends meant. As a research </w:t>
-      </w:r>
-      <w:r>
-        <w:t>assistant</w:t>
+        <w:t>From the foreclosed homes that dotted our neighborhood to the layoffs of family members and neighbors, even as a child it was impossible not to start asking questions about what drove those trends. As a research assistant</w:t>
       </w:r>
       <w:r>
         <w:t xml:space="preserve"> at the </w:t>
@@ -62,19 +48,26 @@
         <w:t>Federal Reserve</w:t>
       </w:r>
       <w:r>
-        <w:t xml:space="preserve">, I saw how quantitative economic models can answer the questions I had. Now, inspired by my coursework, my experiences working on economic research, and my personal experiences living in Chicago and Washington, D.C., I hope to </w:t>
-      </w:r>
-      <w:r>
-        <w:t xml:space="preserve">become a research economist </w:t>
-      </w:r>
-      <w:r>
-        <w:t>with a special interest</w:t>
-      </w:r>
-      <w:r>
-        <w:t xml:space="preserve"> in housing and urban economics</w:t>
+        <w:t xml:space="preserve">, I have seen how empirical analysis and economic models can answer the questions I had. Now, inspired by my coursework, my </w:t>
+      </w:r>
+      <w:r>
+        <w:t xml:space="preserve">experiences working on economic research, and my personal experiences living in Chicago and Washington, D.C., I aim to become a research economist in applied microeconomics with a special interest in </w:t>
+      </w:r>
+      <w:bookmarkEnd w:id="1"/>
+      <w:r>
+        <w:t>urban</w:t>
+      </w:r>
+      <w:r>
+        <w:t xml:space="preserve"> economics</w:t>
+      </w:r>
+      <w:r>
+        <w:t xml:space="preserve"> and housing</w:t>
       </w:r>
       <w:r>
         <w:t>.</w:t>
+      </w:r>
+      <w:r>
+        <w:t xml:space="preserve"> </w:t>
       </w:r>
     </w:p>
     <w:p>
@@ -82,220 +75,13 @@
         <w:pStyle w:val="Heading2"/>
       </w:pPr>
       <w:r>
-        <w:t xml:space="preserve">Intellectual Merit </w:t>
-      </w:r>
-    </w:p>
-    <w:p>
-      <w:r>
-        <w:t xml:space="preserve">I graduated cum laude from the University of Illinois at Urbana-Champaign (UIUC) with degrees in Econometrics &amp; Quantitative Economics (B.S.) and Political Science (B.A., departmental honors, highest distinction). I started at UIUC solely a political science major, hoping to use the degree to pursue a career in law or politics. It was my goal to use those careers as an avenue to inform and improve public policy. But I soon found myself wanting to supplement the qualitative research methods I was learning with quantitative frameworks. In a lecture early in my freshman year, I recall a political science professor explaining how to interpret </w:t>
-      </w:r>
-      <w:r>
-        <w:t xml:space="preserve">a </w:t>
-      </w:r>
-      <w:r>
-        <w:t xml:space="preserve">regression. I quickly grew frustrated that we weren’t being taught how to </w:t>
-      </w:r>
-      <w:r>
-        <w:rPr>
-          <w:i/>
-          <w:iCs/>
-        </w:rPr>
-        <w:t>produce</w:t>
-      </w:r>
-      <w:r>
-        <w:t xml:space="preserve"> this research – only how to read it. </w:t>
-      </w:r>
-    </w:p>
-    <w:p>
-      <w:r>
-        <w:t xml:space="preserve">The econometrics degree I added soon after provided me with increased math and statistics requirements and a heightened focus on econometric methods compared to a traditional economics degree, more than satisfying my thirst for rigorous </w:t>
-      </w:r>
-      <w:r>
-        <w:t>quantitative</w:t>
-      </w:r>
-      <w:r>
-        <w:t xml:space="preserve"> approaches to policy-relevant questions. My coursework included multivariable calculus, linear algebra, micro- and macroeconomic theory, and multiple econometrics and statistics classes. Since graduating, I have also taken a graduate-level course in real analysis at Johns Hopkins University while working full time. These classes have solidified my interest in the quantitative methods that the field provides. But it was my professional and research experiences that truly solidified my desire to pursue a doctorate in economics. </w:t>
-      </w:r>
-    </w:p>
-    <w:p>
-      <w:r>
-        <w:t xml:space="preserve">During the summer after my sophomore year, I interned for Americans for Financial Reform (AFR), a policy think tank in Washington, D.C. I worked on campaigns </w:t>
-      </w:r>
-      <w:r>
-        <w:t xml:space="preserve">focused on shaping regulations on </w:t>
-      </w:r>
-      <w:r>
-        <w:t xml:space="preserve">private equity investment. I relished the opportunity to learn </w:t>
-      </w:r>
-      <w:r>
-        <w:t xml:space="preserve">about </w:t>
-      </w:r>
-      <w:r>
-        <w:t xml:space="preserve">the intricacies of consumer finance, gaining insight into the cause of </w:t>
-      </w:r>
-      <w:r>
-        <w:t>so many layoffs and foreclosures</w:t>
-      </w:r>
-      <w:r>
-        <w:t xml:space="preserve"> I observed </w:t>
-      </w:r>
-      <w:r>
-        <w:t>in my own community during the Great Recession</w:t>
-      </w:r>
-      <w:r>
-        <w:t>.</w:t>
-      </w:r>
-      <w:r>
-        <w:t xml:space="preserve"> Still,</w:t>
-      </w:r>
-      <w:r>
-        <w:t xml:space="preserve"> I found myself </w:t>
-      </w:r>
-      <w:r>
-        <w:t>eager</w:t>
-      </w:r>
-      <w:r>
-        <w:t xml:space="preserve"> not only to interpret other academics’ research but to be able to answer economic policy questions myself. </w:t>
-      </w:r>
-      <w:r>
-        <w:t>Motivated</w:t>
-      </w:r>
-      <w:r>
-        <w:t xml:space="preserve"> by my time with AFR, I</w:t>
-      </w:r>
-      <w:r>
-        <w:t xml:space="preserve"> returned to my undergraduate studies and</w:t>
-      </w:r>
-      <w:r>
-        <w:t xml:space="preserve"> wrote two papers on policy-specific topics for upper-level economics </w:t>
-      </w:r>
-      <w:r>
-        <w:t>courses</w:t>
-      </w:r>
-      <w:r>
-        <w:t>.</w:t>
-      </w:r>
-    </w:p>
-    <w:p>
-      <w:r>
-        <w:t xml:space="preserve">The </w:t>
-      </w:r>
-      <w:r>
-        <w:t>first</w:t>
-      </w:r>
-      <w:r>
-        <w:t xml:space="preserve"> paper was for my senior-year course on machine learning in economics. I leveraged public </w:t>
-      </w:r>
-      <w:r>
-        <w:t>mortgage</w:t>
-      </w:r>
-      <w:r>
-        <w:t xml:space="preserve"> data to measure racial discrimination in mortgage lending using machine learning methods. I found the process both academically intriguing and personally fulfilling</w:t>
-      </w:r>
-      <w:r>
-        <w:t xml:space="preserve"> –</w:t>
-      </w:r>
-      <w:r>
-        <w:t xml:space="preserve"> not only was I engaging with interesting literature on </w:t>
-      </w:r>
-      <w:r>
-        <w:t>mortgage discrimination</w:t>
-      </w:r>
-      <w:r>
-        <w:t>, but I was also working on a topic I care</w:t>
-      </w:r>
-      <w:r>
-        <w:t xml:space="preserve"> </w:t>
-      </w:r>
-      <w:r>
-        <w:t>about deeply having grown up in a</w:t>
-      </w:r>
-      <w:r>
-        <w:t>n</w:t>
-      </w:r>
-      <w:r>
-        <w:t xml:space="preserve"> historically segregated city. The </w:t>
-      </w:r>
-      <w:r>
-        <w:t>second paper</w:t>
-      </w:r>
-      <w:r>
-        <w:t xml:space="preserve"> focused on the effects of the 2008 Medicaid expansion in Oregon for Professor </w:t>
-      </w:r>
-      <w:proofErr w:type="spellStart"/>
-      <w:r>
-        <w:t>Eun</w:t>
-      </w:r>
-      <w:proofErr w:type="spellEnd"/>
-      <w:r>
-        <w:t xml:space="preserve"> Yi Chung. </w:t>
-      </w:r>
-      <w:r>
-        <w:t xml:space="preserve">The paper measures the effect of access to health insurance on healthcare outcomes, finding that increased access improves long-term health and increases the likelihood of consistent medical care. Through the process of writing this paper, I learned </w:t>
-      </w:r>
-      <w:r>
-        <w:t xml:space="preserve">about quantitative policy analysis and causal inference using a randomized experiment. </w:t>
-      </w:r>
-      <w:r>
-        <w:t xml:space="preserve">These experiences were my first introduction to independent economic research and moved me to pursue research professionally. </w:t>
-      </w:r>
-      <w:r>
-        <w:t xml:space="preserve"> </w:t>
-      </w:r>
-    </w:p>
-    <w:p>
-      <w:r>
-        <w:t>In pursuit of a future career in economics, I accepted a position as an RA at the Federal Reserve Board of Governors and began working there in June 2021</w:t>
-      </w:r>
-      <w:r>
-        <w:t xml:space="preserve">. I work in a section charged with coordinating the Fed staff’s view of GDP growth. I contribute, </w:t>
-      </w:r>
-      <w:r>
-        <w:t xml:space="preserve">along </w:t>
-      </w:r>
-      <w:r>
-        <w:t xml:space="preserve">with Ph.D. economists, to state-of-the-art economic </w:t>
-      </w:r>
-      <w:r>
-        <w:lastRenderedPageBreak/>
-        <w:t xml:space="preserve">research to tackle issues related to household finance and monetary policy. I am on two research projects which I will continue through the end of the year. </w:t>
-      </w:r>
-    </w:p>
-    <w:p>
-      <w:r>
-        <w:t>The first project is with my supervisor</w:t>
-      </w:r>
-      <w:r>
-        <w:t xml:space="preserve">, Andrew </w:t>
-      </w:r>
-      <w:proofErr w:type="spellStart"/>
-      <w:r>
-        <w:t>Paciorek</w:t>
-      </w:r>
-      <w:proofErr w:type="spellEnd"/>
-      <w:r>
-        <w:t>, and economists Benjamin Keys and Will Dobbie</w:t>
-      </w:r>
-      <w:r>
-        <w:t>,</w:t>
-      </w:r>
-      <w:r>
-        <w:t xml:space="preserve"> on </w:t>
-      </w:r>
-      <w:r>
-        <w:t>a</w:t>
-      </w:r>
-      <w:r>
-        <w:t xml:space="preserve"> project focusing on </w:t>
-      </w:r>
-      <w:r>
-        <w:t>differences in mortgage performance and approval likelihoods by race and ethnicity.</w:t>
-      </w:r>
-      <w:r>
-        <w:t xml:space="preserve"> I’ve been intrigued by the residential mortgage market since undergrad due to its pivotal role in wealth-building and its implications for addressing broader structural inequality. We find that lenders have been increasingly reliant on credit score thresholds over time, which incompletely measure default risk across groups. Low-income and minority applicants are disproportionately impacted by this trend, leading to more “seemingly random” loan decisions for these applicants over time</w:t>
-      </w:r>
-      <w:r>
-        <w:t xml:space="preserve">. </w:t>
+        <w:t>Intellectual Merit</w:t>
+      </w:r>
+    </w:p>
+    <w:p>
+      <w:bookmarkStart w:id="2" w:name="_Hlk145491986"/>
+      <w:r>
+        <w:t>I have been a research assistant (RA) at the Board of Governors of the Federal Reserve in the division of Research and Statistics since June 2021. I work in a section charged with coordinating the Fed staff’s view of economic growth, including consumer spending, business investment, and housing. In addition to my policy work, I work closely with Board economists on state-of-the-art economic research to tackle issues related to household finance and monetary policy. Now in my final year at the Board, I am an important contributor to two research projects I will continue through the end of my tenure.</w:t>
       </w:r>
     </w:p>
     <w:p>
@@ -305,7 +91,7 @@
         </w:rPr>
       </w:pPr>
       <w:r>
-        <w:t>The other</w:t>
+        <w:t>The first</w:t>
       </w:r>
       <w:r>
         <w:t xml:space="preserve"> project I will continue during my final year at the </w:t>
@@ -320,22 +106,16 @@
         <w:t xml:space="preserve"> Board economist</w:t>
       </w:r>
       <w:r>
-        <w:t xml:space="preserve"> Patrick Donnelly Moran. We measure the effect of home equity loans (HE loans) on mortgage delinquencies and interest rates using the legalization of HE loans in Texas in 1998. As a coauthor on this project, I</w:t>
-      </w:r>
-      <w:r>
-        <w:t xml:space="preserve"> write, maintain, and help interpret the statistical methods used in the paper, including t</w:t>
-      </w:r>
-      <w:r>
-        <w:t>wo-way fixed effects</w:t>
-      </w:r>
-      <w:r>
-        <w:t xml:space="preserve"> models and synthetic </w:t>
-      </w:r>
-      <w:r>
-        <w:t>control</w:t>
-      </w:r>
-      <w:r>
-        <w:t xml:space="preserve"> methods. </w:t>
+        <w:t xml:space="preserve"> Patrick Donnelly Moran. We measure the effect of home equity loans (HE loans) on mortgage delinquencies and interest rates using the legalization of HE loans in Texas in 1998. As a coauthor on this project,</w:t>
+      </w:r>
+      <w:r>
+        <w:t xml:space="preserve"> I have taken a leading role in developing the econometric methodology and interpreting the results from that analysis.</w:t>
+      </w:r>
+      <w:r>
+        <w:t xml:space="preserve"> I</w:t>
+      </w:r>
+      <w:r>
+        <w:t xml:space="preserve"> write, maintain, and interpret the statistical methods used in the paper, including a difference-in-differences estimator and synthetic control methods. </w:t>
       </w:r>
       <w:r>
         <w:t xml:space="preserve">I </w:t>
@@ -344,18 +124,64 @@
         <w:t xml:space="preserve">have seen what </w:t>
       </w:r>
       <w:r>
-        <w:t xml:space="preserve">trial-and-error looks like regarding model selection; got more practice working with large datasets after applying for and using both Equifax Consumer Credit Panel data and McDash mortgage data; and learned how to work collaboratively with a coauthor. </w:t>
-      </w:r>
-      <w:r>
-        <w:t>These experiences, together with my previous background, have cemented my interest in obtaining an economics PhD and pursuing a career in research.</w:t>
-      </w:r>
-    </w:p>
-    <w:p>
-      <w:r>
-        <w:t>Beyond working on academic research, I have also contributed to monetary policy products. My first-year position at the Fed was as the GDP RA.</w:t>
-      </w:r>
-      <w:r>
-        <w:t xml:space="preserve"> My task was to coordinate the large and complex forecasting apparatus at the Fed together with the GDP coordinator. This high-stakes role involved communicating with the division director and other </w:t>
+        <w:t>trial-and-error looks like regarding model selection; got</w:t>
+      </w:r>
+      <w:r>
+        <w:t>ten</w:t>
+      </w:r>
+      <w:r>
+        <w:t xml:space="preserve"> more practice working with large datasets after applying for and using both Equifax Consumer Credit Panel data and McDash mortgage data; and learned how to work collaboratively with a coauthor. </w:t>
+      </w:r>
+    </w:p>
+    <w:p>
+      <w:r>
+        <w:t>The second project (with my supervisor</w:t>
+      </w:r>
+      <w:r>
+        <w:t xml:space="preserve">, Andrew </w:t>
+      </w:r>
+      <w:proofErr w:type="spellStart"/>
+      <w:r>
+        <w:t>Paciorek</w:t>
+      </w:r>
+      <w:proofErr w:type="spellEnd"/>
+      <w:r>
+        <w:t xml:space="preserve">, and </w:t>
+      </w:r>
+      <w:r>
+        <w:t>professors</w:t>
+      </w:r>
+      <w:r>
+        <w:t xml:space="preserve"> Benjamin Keys and Will Dobbie</w:t>
+      </w:r>
+      <w:r>
+        <w:t>) uses new sources of data and new techniques to examine how credit scores are used in the residential mortgage market, with a particular focus on the implications for racial and ethnic minorities.</w:t>
+      </w:r>
+      <w:r>
+        <w:t xml:space="preserve"> I’ve been intrigued by the mortgage market since undergrad due to its pivotal role in wealth-building and </w:t>
+      </w:r>
+      <w:r>
+        <w:t>its well-known relationship with inequality, particularly because of discrimination (e.g., redlining)</w:t>
+      </w:r>
+      <w:r>
+        <w:t xml:space="preserve">. </w:t>
+      </w:r>
+      <w:r>
+        <w:t>The results of the project find</w:t>
+      </w:r>
+      <w:r>
+        <w:t xml:space="preserve"> that lenders have been increasingly reliant on credit score thresholds, which incompletely measure default risk across groups. Low-income and minority applicants are disproportionately impacted by this trend, leading to more “seemingly random” loan decisions for these applicants over time</w:t>
+      </w:r>
+      <w:r>
+        <w:t>. These two projects, together with my previous background, have cemented my desire to earn a Ph.D. in economics and to pursue a career in research.</w:t>
+      </w:r>
+    </w:p>
+    <w:p>
+      <w:r>
+        <w:t>Beyond working on academic research, I have also contributed to important economic and monetary policy products at the Fed. My first-year position involved in working with a series of experienced economists to coordinate</w:t>
+      </w:r>
+      <w:r>
+        <w:t xml:space="preserve"> the large and complex forecasting apparatus at the Fed. This high-stakes role involved communicating with the division director and other </w:t>
       </w:r>
       <w:r>
         <w:t>division heads</w:t>
@@ -381,7 +207,7 @@
     </w:p>
     <w:p>
       <w:r>
-        <w:t xml:space="preserve">I rotated into the housing RA position for the subsequent two years. I supported the economists working on forecasting residential and nonresidential structures investment. A major achievement during this time was working with an economist in my section, Eirik Brandsaas, to create </w:t>
+        <w:t xml:space="preserve">I rotated into the housing RA position for the subsequent two years. In this role, I support the economists working on understanding developments in the housing market and the nonresidential construction sector. A major achievement during this time was working with an economist in my section, Eirik Brandsaas, to create </w:t>
       </w:r>
       <w:proofErr w:type="spellStart"/>
       <w:r>
@@ -397,7 +223,7 @@
       </w:r>
       <w:proofErr w:type="spellEnd"/>
       <w:r>
-        <w:t xml:space="preserve"> 2022. Crowning my time as the housing RA, I co-authored a FEDS note</w:t>
+        <w:t xml:space="preserve"> 2022. Capping off my time as the housing RA, I co-authored a public research note</w:t>
       </w:r>
       <w:r>
         <w:t xml:space="preserve"> </w:t>
@@ -412,6 +238,7 @@
         <w:t xml:space="preserve"> In the note, we explain that the post-pandemic decline in </w:t>
       </w:r>
       <w:r>
+        <w:lastRenderedPageBreak/>
         <w:t>nonresidential structures</w:t>
       </w:r>
       <w:r>
@@ -421,6 +248,116 @@
         <w:t>.</w:t>
       </w:r>
     </w:p>
+    <w:p>
+      <w:r>
+        <w:t>Prior to my research experiences at the Federal Reserve, I wrote two in-depth papers for upper-level economics courses.</w:t>
+      </w:r>
+      <w:r>
+        <w:t xml:space="preserve"> </w:t>
+      </w:r>
+      <w:r>
+        <w:t xml:space="preserve">The </w:t>
+      </w:r>
+      <w:r>
+        <w:t>first</w:t>
+      </w:r>
+      <w:r>
+        <w:t xml:space="preserve"> paper was for my senior-year course on machine learning in economics. I leveraged public </w:t>
+      </w:r>
+      <w:r>
+        <w:t>mortgage</w:t>
+      </w:r>
+      <w:r>
+        <w:t xml:space="preserve"> data to measure racial discrimination in mortgage lending using machine</w:t>
+      </w:r>
+      <w:r>
+        <w:t>-</w:t>
+      </w:r>
+      <w:r>
+        <w:t>learning methods. I found the process both academically intriguing and personally fulfilling</w:t>
+      </w:r>
+      <w:r>
+        <w:t xml:space="preserve"> –</w:t>
+      </w:r>
+      <w:r>
+        <w:t xml:space="preserve"> not only was I engaging with interesting literature on </w:t>
+      </w:r>
+      <w:r>
+        <w:t>mortgage discrimination</w:t>
+      </w:r>
+      <w:r>
+        <w:t>, but I was also working on a topic I care</w:t>
+      </w:r>
+      <w:r>
+        <w:t xml:space="preserve"> </w:t>
+      </w:r>
+      <w:r>
+        <w:t>about deeply having grown up in a</w:t>
+      </w:r>
+      <w:r>
+        <w:t>n</w:t>
+      </w:r>
+      <w:r>
+        <w:t xml:space="preserve"> historically segregated city. </w:t>
+      </w:r>
+    </w:p>
+    <w:p>
+      <w:r>
+        <w:t xml:space="preserve">The </w:t>
+      </w:r>
+      <w:r>
+        <w:t>second paper</w:t>
+      </w:r>
+      <w:r>
+        <w:t xml:space="preserve"> focused on the effects of the 2008 Medicaid expansion in Oregon for Professor </w:t>
+      </w:r>
+      <w:proofErr w:type="spellStart"/>
+      <w:r>
+        <w:t>Eun</w:t>
+      </w:r>
+      <w:proofErr w:type="spellEnd"/>
+      <w:r>
+        <w:t xml:space="preserve"> Yi Chung. </w:t>
+      </w:r>
+      <w:r>
+        <w:t xml:space="preserve">The paper measures the effect of health insurance access on healthcare outcomes, finding that insurance coverage improves long-term health and increases the likelihood of consistent medical care. Through the process of writing this paper, I learned </w:t>
+      </w:r>
+      <w:r>
+        <w:t xml:space="preserve">about quantitative policy analysis and causal inference using a randomized experiment. </w:t>
+      </w:r>
+      <w:r>
+        <w:t xml:space="preserve">These experiences were my first introduction to independent economic research and moved me to pursue research professionally. </w:t>
+      </w:r>
+      <w:r>
+        <w:t xml:space="preserve"> </w:t>
+      </w:r>
+    </w:p>
+    <w:p>
+      <w:bookmarkStart w:id="3" w:name="_Hlk145492023"/>
+      <w:bookmarkEnd w:id="2"/>
+      <w:r>
+        <w:t xml:space="preserve">As for my training in economics and mathematics, </w:t>
+      </w:r>
+      <w:r>
+        <w:t>I graduated cum laude from the University of Illinois at Urbana-Champaign with degrees in Econometrics &amp; Quantitative Economics (B.S.) and Political Science (B.A</w:t>
+      </w:r>
+      <w:r>
+        <w:t>.</w:t>
+      </w:r>
+      <w:r>
+        <w:t xml:space="preserve">). My coursework included multivariable calculus, linear algebra, micro- and macroeconomic theory, and multiple econometrics and statistics classes. </w:t>
+      </w:r>
+      <w:r>
+        <w:t xml:space="preserve">I particularly enjoyed my intermediate macroeconomics course, which I went on to staff as a teaching assistant the year after I took it. As I gained more control over my course load as a junior and senior, I enrolled myself in courses like the econometrics of policy analysis and applied machine learning in economics. </w:t>
+      </w:r>
+      <w:r>
+        <w:t>I have also taken a graduate-level course in real analysis at Johns Hopkins University while working full time.</w:t>
+      </w:r>
+      <w:r>
+        <w:t xml:space="preserve"> These classes equipped me with the tools to evaluate applied research questions and sparked my interest in consumer finance and housing.</w:t>
+      </w:r>
+    </w:p>
+    <w:bookmarkEnd w:id="3"/>
     <w:p>
       <w:pPr>
         <w:pStyle w:val="Heading2"/>
@@ -431,19 +368,45 @@
     </w:p>
     <w:p>
       <w:r>
-        <w:t xml:space="preserve">A large part of my interest in economic research stems from my experience observing changes in my Chicago community after the Great Recession. As a child, I grew accustomed to tumult in the real estate market near my house: what was a supermarket became a vacant lot; where I used to have a neighbor became a boarded-up building. During high school, I saw the aftermath of these changes: positive economic activity like infrastructure upgrades, but also negative externalities like gentrification exacerbating the rampant inequality in my city. </w:t>
-      </w:r>
-      <w:r>
-        <w:t xml:space="preserve">Watching these changes happen to my family, neighbors, and loved ones motivated me to get involved in activism and public service, and I’ve been passionate about public service ever since. This interest has informed and is reflected in my work experience, personal life, and future research plans. </w:t>
-      </w:r>
-    </w:p>
-    <w:p>
-      <w:r>
-        <w:t xml:space="preserve">I grew up on the North side of Chicago a few blocks from where my grandmother immigrated and raised my father. My childhood was filled with oral histories about how the neighborhood and the city had changed over the decades, as told by my journalist father who knows the area like the back of his hand. Unbeknownst to me at that young age (and likely to my father as well), this was my first introduction to urban economics. The practice of noting how infrastructure improvements have ripple effects on </w:t>
-      </w:r>
-      <w:r>
-        <w:lastRenderedPageBreak/>
-        <w:t xml:space="preserve">communities; how macroeconomic shocks can change neighborhood </w:t>
+        <w:t>A large part of my interest in economic research stems from my experience observing changes in my Chicago community after the Great Recession.</w:t>
+      </w:r>
+      <w:r>
+        <w:t xml:space="preserve"> Experiencing how the economic crisis had an unequal impact on different parts of the city ingrained in me a passion for advocacy and public service.</w:t>
+      </w:r>
+      <w:r>
+        <w:t xml:space="preserve"> </w:t>
+      </w:r>
+      <w:r>
+        <w:t>Th</w:t>
+      </w:r>
+      <w:r>
+        <w:t xml:space="preserve">ese values </w:t>
+      </w:r>
+      <w:r>
+        <w:t>ha</w:t>
+      </w:r>
+      <w:r>
+        <w:t>ve</w:t>
+      </w:r>
+      <w:r>
+        <w:t xml:space="preserve"> informed and </w:t>
+      </w:r>
+      <w:r>
+        <w:t>are</w:t>
+      </w:r>
+      <w:r>
+        <w:t xml:space="preserve"> reflected in my work experience, personal life, and future research plans. </w:t>
+      </w:r>
+    </w:p>
+    <w:p>
+      <w:r>
+        <w:t>I grew up on the North side of Chicago</w:t>
+      </w:r>
+      <w:r>
+        <w:t>, just</w:t>
+      </w:r>
+      <w:r>
+        <w:t xml:space="preserve"> a few blocks from where my grandmother immigrated and raised my father. My childhood was filled with oral histories about how the neighborhood and the city had changed over the decades, as told by my journalist father who knows the area like the back of his hand. Unbeknownst to me at that young age (and likely to my father as well), this was my first introduction to urban economics. The practice of noting how infrastructure improvements have ripple effects on communities; how macroeconomic shocks can change neighborhood </w:t>
       </w:r>
       <w:r>
         <w:t>compositions</w:t>
@@ -475,7 +438,13 @@
         <w:t xml:space="preserve">a public magnet school an hour-long train ride away from my house, I gained a hands-on education </w:t>
       </w:r>
       <w:r>
-        <w:t>in economic policy in the real world. I began 9</w:t>
+        <w:t xml:space="preserve">in </w:t>
+      </w:r>
+      <w:r>
+        <w:t>public</w:t>
+      </w:r>
+      <w:r>
+        <w:t xml:space="preserve"> policy in the real world. I began 9</w:t>
       </w:r>
       <w:r>
         <w:rPr>
@@ -484,16 +453,50 @@
         <w:t>th</w:t>
       </w:r>
       <w:r>
-        <w:t xml:space="preserve"> grade at one of the best high schools in the state a year after then-mayor Rahm Emmanuel closed 50 public schools, primarily on the poorer South and West sides of the city. Since Whitney (as we called it) drew students from all over the city, many of my friends and classmates had seen their neighborhood schools closed and their friends and families affected.</w:t>
-      </w:r>
-      <w:r>
-        <w:t xml:space="preserve"> But the school also drew a disproportionate amount of funding from the school system.</w:t>
+        <w:t xml:space="preserve"> grade at one of the best high schools in the state </w:t>
+      </w:r>
+      <w:r>
+        <w:t xml:space="preserve">barely </w:t>
+      </w:r>
+      <w:r>
+        <w:t xml:space="preserve">a year after then-mayor Rahm Emmanuel closed 50 public schools, primarily on the poorer South and West sides of the city. Since Whitney (as we called it) drew students from all over </w:t>
+      </w:r>
+      <w:r>
+        <w:t>Chicago</w:t>
+      </w:r>
+      <w:r>
+        <w:t>, many of my friends and classmates had seen their neighborhood schools closed and their friends and families affected.</w:t>
+      </w:r>
+      <w:r>
+        <w:t xml:space="preserve"> But the school also drew a disproportionate </w:t>
+      </w:r>
+      <w:r>
+        <w:t>number</w:t>
+      </w:r>
+      <w:r>
+        <w:t xml:space="preserve"> of </w:t>
+      </w:r>
+      <w:r>
+        <w:t>resources</w:t>
+      </w:r>
+      <w:r>
+        <w:t xml:space="preserve"> from the school system.</w:t>
       </w:r>
       <w:r>
         <w:t xml:space="preserve"> Every day when I walked through the doors of the school we’d all worked so hard to attend, I had the privilege of taking classes with some of the best Chicago Public School teachers in the system. But I also gained the </w:t>
       </w:r>
       <w:r>
-        <w:t>incomparable experience of sharing perspectives with friends with different experiences than I’d had. Together, our sharing our stories and backgrounds encouraged us to become politically involved as we saw in real time how poor economic and social policies can result in unequal and unjust neighborhood quality. My friends and I organized protests to support the creation of an elected school board; formed clubs focused on promoting gender equality in our school; and joined local</w:t>
+        <w:t xml:space="preserve">incomparable experience of sharing perspectives with friends with different experiences than I’d had. Together, sharing our stories and backgrounds encouraged us to become politically involved as we saw in real time how </w:t>
+      </w:r>
+      <w:r>
+        <w:t>bad</w:t>
+      </w:r>
+      <w:r>
+        <w:t xml:space="preserve"> economic and social policies can result in unequal and unjust neighborhood quality. My friends and I organized protests to support the creation of </w:t>
+      </w:r>
+      <w:r>
+        <w:lastRenderedPageBreak/>
+        <w:t>an elected school board; formed clubs focused on promoting gender equality in our school; and joined local</w:t>
       </w:r>
       <w:r>
         <w:t xml:space="preserve"> political campaigns. </w:t>
@@ -517,49 +520,163 @@
         <w:t>why</w:t>
       </w:r>
       <w:r>
-        <w:t xml:space="preserve"> some policies work rather than convincing others that they do. As a freshman in Champaign, I remember going door to door canvassing for a congressional candidate who</w:t>
+        <w:t xml:space="preserve"> policies work</w:t>
+      </w:r>
+      <w:r>
+        <w:t>ed</w:t>
+      </w:r>
+      <w:r>
+        <w:t xml:space="preserve"> than convincing others that they d</w:t>
+      </w:r>
+      <w:r>
+        <w:t>id</w:t>
+      </w:r>
+      <w:r>
+        <w:t xml:space="preserve">. </w:t>
+      </w:r>
+      <w:commentRangeStart w:id="4"/>
+      <w:r>
+        <w:t>As a freshman in Champaign, I remember going door to door canvassing for a congressional candidate who</w:t>
       </w:r>
       <w:r>
         <w:t xml:space="preserve"> cared deeply about equitable healthcare. </w:t>
       </w:r>
       <w:r>
-        <w:t>As I spoke with residents of rural Illinois about her platform, both the people I spoke with and I valued the ability to explain why and how these policies would improve lives.</w:t>
-      </w:r>
-    </w:p>
-    <w:p>
-      <w:r>
-        <w:t xml:space="preserve">Shortly after, I added an econometrics degree to my coursework and went out of my way to take applied economics classes so that I could learn quantitative methods for analyzing public policy. I believe that economics is the key to real-life improvements in quality of life and quality of </w:t>
-      </w:r>
-      <w:proofErr w:type="gramStart"/>
-      <w:r>
-        <w:t>communities</w:t>
-      </w:r>
-      <w:proofErr w:type="gramEnd"/>
-    </w:p>
-    <w:p>
-      <w:r>
-        <w:t>Political campaigns/law, interest in policy</w:t>
-      </w:r>
-    </w:p>
-    <w:p>
-      <w:r>
-        <w:t xml:space="preserve">AFR, consumer finance, learning quantitative </w:t>
-      </w:r>
-      <w:proofErr w:type="gramStart"/>
-      <w:r>
-        <w:t>analysis</w:t>
-      </w:r>
-      <w:proofErr w:type="gramEnd"/>
-    </w:p>
-    <w:p>
-      <w:r>
-        <w:t xml:space="preserve">Dedication to integrating my passion for economic research with my values of community </w:t>
-      </w:r>
-      <w:proofErr w:type="gramStart"/>
-      <w:r>
-        <w:t>involvement</w:t>
-      </w:r>
-      <w:proofErr w:type="gramEnd"/>
+        <w:t>As I spoke with residents of rural Illinois about her platform, I valued the ability to explain why and how these policies would improve lives</w:t>
+      </w:r>
+      <w:r>
+        <w:t>, rather than asking voters to take the candidate’s word for it</w:t>
+      </w:r>
+      <w:r>
+        <w:t>.</w:t>
+      </w:r>
+      <w:commentRangeEnd w:id="4"/>
+      <w:r>
+        <w:rPr>
+          <w:rStyle w:val="CommentReference"/>
+        </w:rPr>
+        <w:commentReference w:id="4"/>
+      </w:r>
+    </w:p>
+    <w:p>
+      <w:r>
+        <w:t>Shortly after, I added an econometrics degree to my coursework</w:t>
+      </w:r>
+      <w:r>
+        <w:t xml:space="preserve">. I </w:t>
+      </w:r>
+      <w:r>
+        <w:t xml:space="preserve">went out of my way to take applied </w:t>
+      </w:r>
+      <w:r>
+        <w:t>econometrics</w:t>
+      </w:r>
+      <w:r>
+        <w:t xml:space="preserve"> classes so that I could learn quantitative methods for analyzing public policy. I believe that economics is the key to </w:t>
+      </w:r>
+      <w:r>
+        <w:t>tangible</w:t>
+      </w:r>
+      <w:r>
+        <w:t xml:space="preserve"> improvements in quality of life and quality of communities</w:t>
+      </w:r>
+      <w:r>
+        <w:t>, and that good economic research is crucial for informing policy. I also believe that applied economic research needs to be informed by real experiences, which is why I am passionate about diversifying the field of economics and being involved in my own communities.</w:t>
+      </w:r>
+      <w:r>
+        <w:t xml:space="preserve"> Having many different voices at the table only bolsters the quality of public policy and economic research.</w:t>
+      </w:r>
+    </w:p>
+    <w:p>
+      <w:r>
+        <w:t xml:space="preserve">My belief in public service translates directly to my dedication to my commitment to my communities, both academic and </w:t>
+      </w:r>
+      <w:r>
+        <w:t>local</w:t>
+      </w:r>
+      <w:r>
+        <w:t xml:space="preserve">. As a lifelong city dweller and graduate of public schools, I </w:t>
+      </w:r>
+      <w:r>
+        <w:t>want to give</w:t>
+      </w:r>
+      <w:r>
+        <w:t xml:space="preserve"> back to the systems that made me the person I am today. For the last two years, I volunteered with College Bound DC, an organization which pairs college graduates with current DC public high school students. I have mentored, tutored, and worked with a high school student since I moved to the city and worked with her through her college application process and more. </w:t>
+      </w:r>
+      <w:r>
+        <w:t>As she is now</w:t>
+      </w:r>
+      <w:r>
+        <w:t xml:space="preserve"> a freshman in college, I am incredibly proud of all of the work that she’s done, and I am grateful to have been able to play any part in her growth as a student and a young </w:t>
+      </w:r>
+      <w:r>
+        <w:t>person</w:t>
+      </w:r>
+      <w:r>
+        <w:t xml:space="preserve">. </w:t>
+      </w:r>
+    </w:p>
+    <w:p>
+      <w:r>
+        <w:t xml:space="preserve">Mentorship is just as valuable in the academic community as it is in my local community. During my first year at the Fed, I </w:t>
+      </w:r>
+      <w:r>
+        <w:t>volunteered</w:t>
+      </w:r>
+      <w:r>
+        <w:t xml:space="preserve"> as a TA for Econ 181, a class taught by </w:t>
+      </w:r>
+      <w:r>
+        <w:t>F</w:t>
+      </w:r>
+      <w:r>
+        <w:t xml:space="preserve">ederal </w:t>
+      </w:r>
+      <w:r>
+        <w:t>R</w:t>
+      </w:r>
+      <w:r>
+        <w:t xml:space="preserve">eserve employees at Howard </w:t>
+      </w:r>
+      <w:r>
+        <w:t>U</w:t>
+      </w:r>
+      <w:r>
+        <w:t>niversity</w:t>
+      </w:r>
+      <w:r>
+        <w:t xml:space="preserve">. The class taught </w:t>
+      </w:r>
+      <w:r>
+        <w:t xml:space="preserve">students about the </w:t>
+      </w:r>
+      <w:r>
+        <w:t xml:space="preserve">economic </w:t>
+      </w:r>
+      <w:r>
+        <w:t xml:space="preserve">research process, R programming, and financial literacy. </w:t>
+      </w:r>
+      <w:r>
+        <w:t>Over the course of the semester</w:t>
+      </w:r>
+      <w:r>
+        <w:t>, I worked with one student on her final project and was able to teach her all that I’d learned about the language</w:t>
+      </w:r>
+      <w:r>
+        <w:t xml:space="preserve"> at</w:t>
+      </w:r>
+      <w:r>
+        <w:t xml:space="preserve"> both UIUC and the Fed. </w:t>
+      </w:r>
+      <w:r>
+        <w:t xml:space="preserve">Also during my first year, I volunteered as a presenter with Fed Ed, a program in which Federal Reserve RAs give presentations on monetary policy, financial literacy, and the field of economics to public high school students across the country. Through this process I was able to present to current Whitney Young students and local DC students, giving me the opportunity to both give back to the school that </w:t>
+      </w:r>
+      <w:r>
+        <w:t>did so much for</w:t>
+      </w:r>
+      <w:r>
+        <w:t xml:space="preserve"> me, and make the field more accessible for younger generations.</w:t>
+      </w:r>
     </w:p>
     <w:p>
       <w:pPr>
@@ -569,13 +686,29 @@
         <w:t>Future Plans</w:t>
       </w:r>
     </w:p>
+    <w:p>
+      <w:r>
+        <w:t xml:space="preserve">My belief in economics as a key for informing good public policy drives my desire to become a professional economist. I want to be able to contribute directly to urban and housing </w:t>
+      </w:r>
+      <w:r>
+        <w:t xml:space="preserve">policy as an economist either at a policy-focused university or a government agency. I hope to do research on the disparate outcomes of public housing policies; bias in mortgage and residential housing markets; and evaluations of infrastructure improvements in urban settings like enhanced public transportation access. My research proposal for the Graduate Research Fellowships Program </w:t>
+      </w:r>
+      <w:r>
+        <w:t>is</w:t>
+      </w:r>
+      <w:r>
+        <w:t xml:space="preserve"> just one part of what would be my larger research agenda in graduate school. Measuring the effect of public transit on local wages would be the first step of measuring the effect of public transit on </w:t>
+      </w:r>
+      <w:r>
+        <w:t xml:space="preserve">household welfare writ large. This research agenda would provide direct evidence for the effects of public goods like transportation on neighborhoods and expand on the heterogeneity of treatment effects on different populations. </w:t>
+      </w:r>
+    </w:p>
+    <w:p>
+      <w:r>
+        <w:t>I aim to continue doing research like this as a fully fledged economist after graduate school in addition to doing work contributing to diversity and mentoring efforts within the field. I hope to inspire others the way my own teachers and mentors have inspired me. And most importantly, I want to work to contribute to a field which is crucial for improving both my community and others.</w:t>
+      </w:r>
+    </w:p>
     <w:sectPr>
-      <w:headerReference w:type="even" r:id="rId7"/>
-      <w:headerReference w:type="default" r:id="rId8"/>
-      <w:footerReference w:type="even" r:id="rId9"/>
-      <w:footerReference w:type="default" r:id="rId10"/>
-      <w:headerReference w:type="first" r:id="rId11"/>
-      <w:footerReference w:type="first" r:id="rId12"/>
       <w:pgSz w:w="12240" w:h="15840"/>
       <w:pgMar w:top="1440" w:right="1440" w:bottom="1440" w:left="1440" w:header="720" w:footer="720" w:gutter="0"/>
       <w:cols w:space="720"/>
@@ -585,13 +718,46 @@
 </w:document>
 </file>
 
+<file path=word/comments.xml><?xml version="1.0" encoding="utf-8"?>
+<w:comments xmlns:wpc="http://schemas.microsoft.com/office/word/2010/wordprocessingCanvas" xmlns:cx="http://schemas.microsoft.com/office/drawing/2014/chartex" xmlns:cx1="http://schemas.microsoft.com/office/drawing/2015/9/8/chartex" xmlns:cx2="http://schemas.microsoft.com/office/drawing/2015/10/21/chartex" xmlns:cx3="http://schemas.microsoft.com/office/drawing/2016/5/9/chartex" xmlns:cx4="http://schemas.microsoft.com/office/drawing/2016/5/10/chartex" xmlns:cx5="http://schemas.microsoft.com/office/drawing/2016/5/11/chartex" xmlns:cx6="http://schemas.microsoft.com/office/drawing/2016/5/12/chartex" xmlns:cx7="http://schemas.microsoft.com/office/drawing/2016/5/13/chartex" xmlns:cx8="http://schemas.microsoft.com/office/drawing/2016/5/14/chartex" xmlns:mc="http://schemas.openxmlformats.org/markup-compatibility/2006" xmlns:aink="http://schemas.microsoft.com/office/drawing/2016/ink" xmlns:am3d="http://schemas.microsoft.com/office/drawing/2017/model3d" xmlns:o="urn:schemas-microsoft-com:office:office" xmlns:oel="http://schemas.microsoft.com/office/2019/extlst" xmlns:r="http://schemas.openxmlformats.org/officeDocument/2006/relationships" xmlns:m="http://schemas.openxmlformats.org/officeDocument/2006/math" xmlns:v="urn:schemas-microsoft-com:vml" xmlns:wp14="http://schemas.microsoft.com/office/word/2010/wordprocessingDrawing" xmlns:wp="http://schemas.openxmlformats.org/drawingml/2006/wordprocessingDrawing" xmlns:w10="urn:schemas-microsoft-com:office:word" xmlns:w="http://schemas.openxmlformats.org/wordprocessingml/2006/main" xmlns:w14="http://schemas.microsoft.com/office/word/2010/wordml" xmlns:w15="http://schemas.microsoft.com/office/word/2012/wordml" xmlns:w16cex="http://schemas.microsoft.com/office/word/2018/wordml/cex" xmlns:w16cid="http://schemas.microsoft.com/office/word/2016/wordml/cid" xmlns:w16="http://schemas.microsoft.com/office/word/2018/wordml" xmlns:w16sdtdh="http://schemas.microsoft.com/office/word/2020/wordml/sdtdatahash" xmlns:w16se="http://schemas.microsoft.com/office/word/2015/wordml/symex" xmlns:wpg="http://schemas.microsoft.com/office/word/2010/wordprocessingGroup" xmlns:wpi="http://schemas.microsoft.com/office/word/2010/wordprocessingInk" xmlns:wne="http://schemas.microsoft.com/office/word/2006/wordml" xmlns:wps="http://schemas.microsoft.com/office/word/2010/wordprocessingShape" mc:Ignorable="w14 w15 w16se w16cid w16 w16cex w16sdtdh wp14">
+  <w:comment w:id="4" w:author="Kyra Sadovi" w:date="2023-09-23T15:58:00Z" w:initials="KS">
+    <w:p>
+      <w:r>
+        <w:rPr>
+          <w:rStyle w:val="CommentReference"/>
+        </w:rPr>
+        <w:annotationRef/>
+      </w:r>
+      <w:r>
+        <w:t>Maybe cut this for space</w:t>
+      </w:r>
+    </w:p>
+  </w:comment>
+</w:comments>
+</file>
+
+<file path=word/commentsExtended.xml><?xml version="1.0" encoding="utf-8"?>
+<w15:commentsEx xmlns:wpc="http://schemas.microsoft.com/office/word/2010/wordprocessingCanvas" xmlns:cx="http://schemas.microsoft.com/office/drawing/2014/chartex" xmlns:cx1="http://schemas.microsoft.com/office/drawing/2015/9/8/chartex" xmlns:cx2="http://schemas.microsoft.com/office/drawing/2015/10/21/chartex" xmlns:cx3="http://schemas.microsoft.com/office/drawing/2016/5/9/chartex" xmlns:cx4="http://schemas.microsoft.com/office/drawing/2016/5/10/chartex" xmlns:cx5="http://schemas.microsoft.com/office/drawing/2016/5/11/chartex" xmlns:cx6="http://schemas.microsoft.com/office/drawing/2016/5/12/chartex" xmlns:cx7="http://schemas.microsoft.com/office/drawing/2016/5/13/chartex" xmlns:cx8="http://schemas.microsoft.com/office/drawing/2016/5/14/chartex" xmlns:mc="http://schemas.openxmlformats.org/markup-compatibility/2006" xmlns:aink="http://schemas.microsoft.com/office/drawing/2016/ink" xmlns:am3d="http://schemas.microsoft.com/office/drawing/2017/model3d" xmlns:o="urn:schemas-microsoft-com:office:office" xmlns:oel="http://schemas.microsoft.com/office/2019/extlst" xmlns:r="http://schemas.openxmlformats.org/officeDocument/2006/relationships" xmlns:m="http://schemas.openxmlformats.org/officeDocument/2006/math" xmlns:v="urn:schemas-microsoft-com:vml" xmlns:wp14="http://schemas.microsoft.com/office/word/2010/wordprocessingDrawing" xmlns:wp="http://schemas.openxmlformats.org/drawingml/2006/wordprocessingDrawing" xmlns:w10="urn:schemas-microsoft-com:office:word" xmlns:w="http://schemas.openxmlformats.org/wordprocessingml/2006/main" xmlns:w14="http://schemas.microsoft.com/office/word/2010/wordml" xmlns:w15="http://schemas.microsoft.com/office/word/2012/wordml" xmlns:w16cex="http://schemas.microsoft.com/office/word/2018/wordml/cex" xmlns:w16cid="http://schemas.microsoft.com/office/word/2016/wordml/cid" xmlns:w16="http://schemas.microsoft.com/office/word/2018/wordml" xmlns:w16sdtdh="http://schemas.microsoft.com/office/word/2020/wordml/sdtdatahash" xmlns:w16se="http://schemas.microsoft.com/office/word/2015/wordml/symex" xmlns:wpg="http://schemas.microsoft.com/office/word/2010/wordprocessingGroup" xmlns:wpi="http://schemas.microsoft.com/office/word/2010/wordprocessingInk" xmlns:wne="http://schemas.microsoft.com/office/word/2006/wordml" xmlns:wps="http://schemas.microsoft.com/office/word/2010/wordprocessingShape" mc:Ignorable="w14 w15 w16se w16cid w16 w16cex w16sdtdh wp14">
+  <w15:commentEx w15:paraId="1335CD1F" w15:done="0"/>
+</w15:commentsEx>
+</file>
+
+<file path=word/commentsExtensible.xml><?xml version="1.0" encoding="utf-8"?>
+<w16cex:commentsExtensible xmlns:wpc="http://schemas.microsoft.com/office/word/2010/wordprocessingCanvas" xmlns:cx="http://schemas.microsoft.com/office/drawing/2014/chartex" xmlns:cx1="http://schemas.microsoft.com/office/drawing/2015/9/8/chartex" xmlns:cx2="http://schemas.microsoft.com/office/drawing/2015/10/21/chartex" xmlns:cx3="http://schemas.microsoft.com/office/drawing/2016/5/9/chartex" xmlns:cx4="http://schemas.microsoft.com/office/drawing/2016/5/10/chartex" xmlns:cx5="http://schemas.microsoft.com/office/drawing/2016/5/11/chartex" xmlns:cx6="http://schemas.microsoft.com/office/drawing/2016/5/12/chartex" xmlns:cx7="http://schemas.microsoft.com/office/drawing/2016/5/13/chartex" xmlns:cx8="http://schemas.microsoft.com/office/drawing/2016/5/14/chartex" xmlns:mc="http://schemas.openxmlformats.org/markup-compatibility/2006" xmlns:aink="http://schemas.microsoft.com/office/drawing/2016/ink" xmlns:am3d="http://schemas.microsoft.com/office/drawing/2017/model3d" xmlns:o="urn:schemas-microsoft-com:office:office" xmlns:oel="http://schemas.microsoft.com/office/2019/extlst" xmlns:r="http://schemas.openxmlformats.org/officeDocument/2006/relationships" xmlns:m="http://schemas.openxmlformats.org/officeDocument/2006/math" xmlns:v="urn:schemas-microsoft-com:vml" xmlns:wp14="http://schemas.microsoft.com/office/word/2010/wordprocessingDrawing" xmlns:wp="http://schemas.openxmlformats.org/drawingml/2006/wordprocessingDrawing" xmlns:w10="urn:schemas-microsoft-com:office:word" xmlns:w="http://schemas.openxmlformats.org/wordprocessingml/2006/main" xmlns:w14="http://schemas.microsoft.com/office/word/2010/wordml" xmlns:w15="http://schemas.microsoft.com/office/word/2012/wordml" xmlns:w16cex="http://schemas.microsoft.com/office/word/2018/wordml/cex" xmlns:w16cid="http://schemas.microsoft.com/office/word/2016/wordml/cid" xmlns:w16="http://schemas.microsoft.com/office/word/2018/wordml" xmlns:w16sdtdh="http://schemas.microsoft.com/office/word/2020/wordml/sdtdatahash" xmlns:w16se="http://schemas.microsoft.com/office/word/2015/wordml/symex" xmlns:wpg="http://schemas.microsoft.com/office/word/2010/wordprocessingGroup" xmlns:wpi="http://schemas.microsoft.com/office/word/2010/wordprocessingInk" xmlns:wne="http://schemas.microsoft.com/office/word/2006/wordml" xmlns:wps="http://schemas.microsoft.com/office/word/2010/wordprocessingShape" mc:Ignorable="w14 w15 w16se w16cid w16 w16cex w16sdtdh wp14">
+  <w16cex:commentExtensible w16cex:durableId="5D83639A" w16cex:dateUtc="2023-09-23T19:58:00Z"/>
+</w16cex:commentsExtensible>
+</file>
+
+<file path=word/commentsIds.xml><?xml version="1.0" encoding="utf-8"?>
+<w16cid:commentsIds xmlns:wpc="http://schemas.microsoft.com/office/word/2010/wordprocessingCanvas" xmlns:cx="http://schemas.microsoft.com/office/drawing/2014/chartex" xmlns:cx1="http://schemas.microsoft.com/office/drawing/2015/9/8/chartex" xmlns:cx2="http://schemas.microsoft.com/office/drawing/2015/10/21/chartex" xmlns:cx3="http://schemas.microsoft.com/office/drawing/2016/5/9/chartex" xmlns:cx4="http://schemas.microsoft.com/office/drawing/2016/5/10/chartex" xmlns:cx5="http://schemas.microsoft.com/office/drawing/2016/5/11/chartex" xmlns:cx6="http://schemas.microsoft.com/office/drawing/2016/5/12/chartex" xmlns:cx7="http://schemas.microsoft.com/office/drawing/2016/5/13/chartex" xmlns:cx8="http://schemas.microsoft.com/office/drawing/2016/5/14/chartex" xmlns:mc="http://schemas.openxmlformats.org/markup-compatibility/2006" xmlns:aink="http://schemas.microsoft.com/office/drawing/2016/ink" xmlns:am3d="http://schemas.microsoft.com/office/drawing/2017/model3d" xmlns:o="urn:schemas-microsoft-com:office:office" xmlns:oel="http://schemas.microsoft.com/office/2019/extlst" xmlns:r="http://schemas.openxmlformats.org/officeDocument/2006/relationships" xmlns:m="http://schemas.openxmlformats.org/officeDocument/2006/math" xmlns:v="urn:schemas-microsoft-com:vml" xmlns:wp14="http://schemas.microsoft.com/office/word/2010/wordprocessingDrawing" xmlns:wp="http://schemas.openxmlformats.org/drawingml/2006/wordprocessingDrawing" xmlns:w10="urn:schemas-microsoft-com:office:word" xmlns:w="http://schemas.openxmlformats.org/wordprocessingml/2006/main" xmlns:w14="http://schemas.microsoft.com/office/word/2010/wordml" xmlns:w15="http://schemas.microsoft.com/office/word/2012/wordml" xmlns:w16cex="http://schemas.microsoft.com/office/word/2018/wordml/cex" xmlns:w16cid="http://schemas.microsoft.com/office/word/2016/wordml/cid" xmlns:w16="http://schemas.microsoft.com/office/word/2018/wordml" xmlns:w16sdtdh="http://schemas.microsoft.com/office/word/2020/wordml/sdtdatahash" xmlns:w16se="http://schemas.microsoft.com/office/word/2015/wordml/symex" xmlns:wpg="http://schemas.microsoft.com/office/word/2010/wordprocessingGroup" xmlns:wpi="http://schemas.microsoft.com/office/word/2010/wordprocessingInk" xmlns:wne="http://schemas.microsoft.com/office/word/2006/wordml" xmlns:wps="http://schemas.microsoft.com/office/word/2010/wordprocessingShape" mc:Ignorable="w14 w15 w16se w16cid w16 w16cex w16sdtdh wp14">
+  <w16cid:commentId w16cid:paraId="1335CD1F" w16cid:durableId="5D83639A"/>
+</w16cid:commentsIds>
+</file>
+
 <file path=word/endnotes.xml><?xml version="1.0" encoding="utf-8"?>
 <w:endnotes xmlns:wpc="http://schemas.microsoft.com/office/word/2010/wordprocessingCanvas" xmlns:cx="http://schemas.microsoft.com/office/drawing/2014/chartex" xmlns:cx1="http://schemas.microsoft.com/office/drawing/2015/9/8/chartex" xmlns:cx2="http://schemas.microsoft.com/office/drawing/2015/10/21/chartex" xmlns:cx3="http://schemas.microsoft.com/office/drawing/2016/5/9/chartex" xmlns:cx4="http://schemas.microsoft.com/office/drawing/2016/5/10/chartex" xmlns:cx5="http://schemas.microsoft.com/office/drawing/2016/5/11/chartex" xmlns:cx6="http://schemas.microsoft.com/office/drawing/2016/5/12/chartex" xmlns:cx7="http://schemas.microsoft.com/office/drawing/2016/5/13/chartex" xmlns:cx8="http://schemas.microsoft.com/office/drawing/2016/5/14/chartex" xmlns:mc="http://schemas.openxmlformats.org/markup-compatibility/2006" xmlns:aink="http://schemas.microsoft.com/office/drawing/2016/ink" xmlns:am3d="http://schemas.microsoft.com/office/drawing/2017/model3d" xmlns:o="urn:schemas-microsoft-com:office:office" xmlns:oel="http://schemas.microsoft.com/office/2019/extlst" xmlns:r="http://schemas.openxmlformats.org/officeDocument/2006/relationships" xmlns:m="http://schemas.openxmlformats.org/officeDocument/2006/math" xmlns:v="urn:schemas-microsoft-com:vml" xmlns:wp14="http://schemas.microsoft.com/office/word/2010/wordprocessingDrawing" xmlns:wp="http://schemas.openxmlformats.org/drawingml/2006/wordprocessingDrawing" xmlns:w10="urn:schemas-microsoft-com:office:word" xmlns:w="http://schemas.openxmlformats.org/wordprocessingml/2006/main" xmlns:w14="http://schemas.microsoft.com/office/word/2010/wordml" xmlns:w15="http://schemas.microsoft.com/office/word/2012/wordml" xmlns:w16cex="http://schemas.microsoft.com/office/word/2018/wordml/cex" xmlns:w16cid="http://schemas.microsoft.com/office/word/2016/wordml/cid" xmlns:w16="http://schemas.microsoft.com/office/word/2018/wordml" xmlns:w16sdtdh="http://schemas.microsoft.com/office/word/2020/wordml/sdtdatahash" xmlns:w16se="http://schemas.microsoft.com/office/word/2015/wordml/symex" xmlns:wpg="http://schemas.microsoft.com/office/word/2010/wordprocessingGroup" xmlns:wpi="http://schemas.microsoft.com/office/word/2010/wordprocessingInk" xmlns:wne="http://schemas.microsoft.com/office/word/2006/wordml" xmlns:wps="http://schemas.microsoft.com/office/word/2010/wordprocessingShape" mc:Ignorable="w14 w15 w16se w16cid w16 w16cex w16sdtdh wp14">
   <w:endnote w:type="separator" w:id="-1">
     <w:p>
-      <w:pPr>
-        <w:spacing w:after="0"/>
-      </w:pPr>
       <w:r>
         <w:separator/>
       </w:r>
@@ -599,54 +765,18 @@
   </w:endnote>
   <w:endnote w:type="continuationSeparator" w:id="0">
     <w:p>
-      <w:pPr>
-        <w:spacing w:after="0"/>
-      </w:pPr>
       <w:r>
         <w:continuationSeparator/>
       </w:r>
     </w:p>
   </w:endnote>
 </w:endnotes>
-</file>
-
-<file path=word/footer1.xml><?xml version="1.0" encoding="utf-8"?>
-<w:ftr xmlns:wpc="http://schemas.microsoft.com/office/word/2010/wordprocessingCanvas" xmlns:cx="http://schemas.microsoft.com/office/drawing/2014/chartex" xmlns:cx1="http://schemas.microsoft.com/office/drawing/2015/9/8/chartex" xmlns:cx2="http://schemas.microsoft.com/office/drawing/2015/10/21/chartex" xmlns:cx3="http://schemas.microsoft.com/office/drawing/2016/5/9/chartex" xmlns:cx4="http://schemas.microsoft.com/office/drawing/2016/5/10/chartex" xmlns:cx5="http://schemas.microsoft.com/office/drawing/2016/5/11/chartex" xmlns:cx6="http://schemas.microsoft.com/office/drawing/2016/5/12/chartex" xmlns:cx7="http://schemas.microsoft.com/office/drawing/2016/5/13/chartex" xmlns:cx8="http://schemas.microsoft.com/office/drawing/2016/5/14/chartex" xmlns:mc="http://schemas.openxmlformats.org/markup-compatibility/2006" xmlns:aink="http://schemas.microsoft.com/office/drawing/2016/ink" xmlns:am3d="http://schemas.microsoft.com/office/drawing/2017/model3d" xmlns:o="urn:schemas-microsoft-com:office:office" xmlns:oel="http://schemas.microsoft.com/office/2019/extlst" xmlns:r="http://schemas.openxmlformats.org/officeDocument/2006/relationships" xmlns:m="http://schemas.openxmlformats.org/officeDocument/2006/math" xmlns:v="urn:schemas-microsoft-com:vml" xmlns:wp14="http://schemas.microsoft.com/office/word/2010/wordprocessingDrawing" xmlns:wp="http://schemas.openxmlformats.org/drawingml/2006/wordprocessingDrawing" xmlns:w10="urn:schemas-microsoft-com:office:word" xmlns:w="http://schemas.openxmlformats.org/wordprocessingml/2006/main" xmlns:w14="http://schemas.microsoft.com/office/word/2010/wordml" xmlns:w15="http://schemas.microsoft.com/office/word/2012/wordml" xmlns:w16cex="http://schemas.microsoft.com/office/word/2018/wordml/cex" xmlns:w16cid="http://schemas.microsoft.com/office/word/2016/wordml/cid" xmlns:w16="http://schemas.microsoft.com/office/word/2018/wordml" xmlns:w16sdtdh="http://schemas.microsoft.com/office/word/2020/wordml/sdtdatahash" xmlns:w16se="http://schemas.microsoft.com/office/word/2015/wordml/symex" xmlns:wpg="http://schemas.microsoft.com/office/word/2010/wordprocessingGroup" xmlns:wpi="http://schemas.microsoft.com/office/word/2010/wordprocessingInk" xmlns:wne="http://schemas.microsoft.com/office/word/2006/wordml" xmlns:wps="http://schemas.microsoft.com/office/word/2010/wordprocessingShape" mc:Ignorable="w14 w15 w16se w16cid w16 w16cex w16sdtdh wp14">
-  <w:p>
-    <w:pPr>
-      <w:pStyle w:val="Footer"/>
-    </w:pPr>
-  </w:p>
-</w:ftr>
-</file>
-
-<file path=word/footer2.xml><?xml version="1.0" encoding="utf-8"?>
-<w:ftr xmlns:wpc="http://schemas.microsoft.com/office/word/2010/wordprocessingCanvas" xmlns:cx="http://schemas.microsoft.com/office/drawing/2014/chartex" xmlns:cx1="http://schemas.microsoft.com/office/drawing/2015/9/8/chartex" xmlns:cx2="http://schemas.microsoft.com/office/drawing/2015/10/21/chartex" xmlns:cx3="http://schemas.microsoft.com/office/drawing/2016/5/9/chartex" xmlns:cx4="http://schemas.microsoft.com/office/drawing/2016/5/10/chartex" xmlns:cx5="http://schemas.microsoft.com/office/drawing/2016/5/11/chartex" xmlns:cx6="http://schemas.microsoft.com/office/drawing/2016/5/12/chartex" xmlns:cx7="http://schemas.microsoft.com/office/drawing/2016/5/13/chartex" xmlns:cx8="http://schemas.microsoft.com/office/drawing/2016/5/14/chartex" xmlns:mc="http://schemas.openxmlformats.org/markup-compatibility/2006" xmlns:aink="http://schemas.microsoft.com/office/drawing/2016/ink" xmlns:am3d="http://schemas.microsoft.com/office/drawing/2017/model3d" xmlns:o="urn:schemas-microsoft-com:office:office" xmlns:oel="http://schemas.microsoft.com/office/2019/extlst" xmlns:r="http://schemas.openxmlformats.org/officeDocument/2006/relationships" xmlns:m="http://schemas.openxmlformats.org/officeDocument/2006/math" xmlns:v="urn:schemas-microsoft-com:vml" xmlns:wp14="http://schemas.microsoft.com/office/word/2010/wordprocessingDrawing" xmlns:wp="http://schemas.openxmlformats.org/drawingml/2006/wordprocessingDrawing" xmlns:w10="urn:schemas-microsoft-com:office:word" xmlns:w="http://schemas.openxmlformats.org/wordprocessingml/2006/main" xmlns:w14="http://schemas.microsoft.com/office/word/2010/wordml" xmlns:w15="http://schemas.microsoft.com/office/word/2012/wordml" xmlns:w16cex="http://schemas.microsoft.com/office/word/2018/wordml/cex" xmlns:w16cid="http://schemas.microsoft.com/office/word/2016/wordml/cid" xmlns:w16="http://schemas.microsoft.com/office/word/2018/wordml" xmlns:w16sdtdh="http://schemas.microsoft.com/office/word/2020/wordml/sdtdatahash" xmlns:w16se="http://schemas.microsoft.com/office/word/2015/wordml/symex" xmlns:wpg="http://schemas.microsoft.com/office/word/2010/wordprocessingGroup" xmlns:wpi="http://schemas.microsoft.com/office/word/2010/wordprocessingInk" xmlns:wne="http://schemas.microsoft.com/office/word/2006/wordml" xmlns:wps="http://schemas.microsoft.com/office/word/2010/wordprocessingShape" mc:Ignorable="w14 w15 w16se w16cid w16 w16cex w16sdtdh wp14">
-  <w:p>
-    <w:pPr>
-      <w:pStyle w:val="Footer"/>
-    </w:pPr>
-  </w:p>
-</w:ftr>
-</file>
-
-<file path=word/footer3.xml><?xml version="1.0" encoding="utf-8"?>
-<w:ftr xmlns:wpc="http://schemas.microsoft.com/office/word/2010/wordprocessingCanvas" xmlns:cx="http://schemas.microsoft.com/office/drawing/2014/chartex" xmlns:cx1="http://schemas.microsoft.com/office/drawing/2015/9/8/chartex" xmlns:cx2="http://schemas.microsoft.com/office/drawing/2015/10/21/chartex" xmlns:cx3="http://schemas.microsoft.com/office/drawing/2016/5/9/chartex" xmlns:cx4="http://schemas.microsoft.com/office/drawing/2016/5/10/chartex" xmlns:cx5="http://schemas.microsoft.com/office/drawing/2016/5/11/chartex" xmlns:cx6="http://schemas.microsoft.com/office/drawing/2016/5/12/chartex" xmlns:cx7="http://schemas.microsoft.com/office/drawing/2016/5/13/chartex" xmlns:cx8="http://schemas.microsoft.com/office/drawing/2016/5/14/chartex" xmlns:mc="http://schemas.openxmlformats.org/markup-compatibility/2006" xmlns:aink="http://schemas.microsoft.com/office/drawing/2016/ink" xmlns:am3d="http://schemas.microsoft.com/office/drawing/2017/model3d" xmlns:o="urn:schemas-microsoft-com:office:office" xmlns:oel="http://schemas.microsoft.com/office/2019/extlst" xmlns:r="http://schemas.openxmlformats.org/officeDocument/2006/relationships" xmlns:m="http://schemas.openxmlformats.org/officeDocument/2006/math" xmlns:v="urn:schemas-microsoft-com:vml" xmlns:wp14="http://schemas.microsoft.com/office/word/2010/wordprocessingDrawing" xmlns:wp="http://schemas.openxmlformats.org/drawingml/2006/wordprocessingDrawing" xmlns:w10="urn:schemas-microsoft-com:office:word" xmlns:w="http://schemas.openxmlformats.org/wordprocessingml/2006/main" xmlns:w14="http://schemas.microsoft.com/office/word/2010/wordml" xmlns:w15="http://schemas.microsoft.com/office/word/2012/wordml" xmlns:w16cex="http://schemas.microsoft.com/office/word/2018/wordml/cex" xmlns:w16cid="http://schemas.microsoft.com/office/word/2016/wordml/cid" xmlns:w16="http://schemas.microsoft.com/office/word/2018/wordml" xmlns:w16sdtdh="http://schemas.microsoft.com/office/word/2020/wordml/sdtdatahash" xmlns:w16se="http://schemas.microsoft.com/office/word/2015/wordml/symex" xmlns:wpg="http://schemas.microsoft.com/office/word/2010/wordprocessingGroup" xmlns:wpi="http://schemas.microsoft.com/office/word/2010/wordprocessingInk" xmlns:wne="http://schemas.microsoft.com/office/word/2006/wordml" xmlns:wps="http://schemas.microsoft.com/office/word/2010/wordprocessingShape" mc:Ignorable="w14 w15 w16se w16cid w16 w16cex w16sdtdh wp14">
-  <w:p>
-    <w:pPr>
-      <w:pStyle w:val="Footer"/>
-    </w:pPr>
-  </w:p>
-</w:ftr>
 </file>
 
 <file path=word/footnotes.xml><?xml version="1.0" encoding="utf-8"?>
 <w:footnotes xmlns:wpc="http://schemas.microsoft.com/office/word/2010/wordprocessingCanvas" xmlns:cx="http://schemas.microsoft.com/office/drawing/2014/chartex" xmlns:cx1="http://schemas.microsoft.com/office/drawing/2015/9/8/chartex" xmlns:cx2="http://schemas.microsoft.com/office/drawing/2015/10/21/chartex" xmlns:cx3="http://schemas.microsoft.com/office/drawing/2016/5/9/chartex" xmlns:cx4="http://schemas.microsoft.com/office/drawing/2016/5/10/chartex" xmlns:cx5="http://schemas.microsoft.com/office/drawing/2016/5/11/chartex" xmlns:cx6="http://schemas.microsoft.com/office/drawing/2016/5/12/chartex" xmlns:cx7="http://schemas.microsoft.com/office/drawing/2016/5/13/chartex" xmlns:cx8="http://schemas.microsoft.com/office/drawing/2016/5/14/chartex" xmlns:mc="http://schemas.openxmlformats.org/markup-compatibility/2006" xmlns:aink="http://schemas.microsoft.com/office/drawing/2016/ink" xmlns:am3d="http://schemas.microsoft.com/office/drawing/2017/model3d" xmlns:o="urn:schemas-microsoft-com:office:office" xmlns:oel="http://schemas.microsoft.com/office/2019/extlst" xmlns:r="http://schemas.openxmlformats.org/officeDocument/2006/relationships" xmlns:m="http://schemas.openxmlformats.org/officeDocument/2006/math" xmlns:v="urn:schemas-microsoft-com:vml" xmlns:wp14="http://schemas.microsoft.com/office/word/2010/wordprocessingDrawing" xmlns:wp="http://schemas.openxmlformats.org/drawingml/2006/wordprocessingDrawing" xmlns:w10="urn:schemas-microsoft-com:office:word" xmlns:w="http://schemas.openxmlformats.org/wordprocessingml/2006/main" xmlns:w14="http://schemas.microsoft.com/office/word/2010/wordml" xmlns:w15="http://schemas.microsoft.com/office/word/2012/wordml" xmlns:w16cex="http://schemas.microsoft.com/office/word/2018/wordml/cex" xmlns:w16cid="http://schemas.microsoft.com/office/word/2016/wordml/cid" xmlns:w16="http://schemas.microsoft.com/office/word/2018/wordml" xmlns:w16sdtdh="http://schemas.microsoft.com/office/word/2020/wordml/sdtdatahash" xmlns:w16se="http://schemas.microsoft.com/office/word/2015/wordml/symex" xmlns:wpg="http://schemas.microsoft.com/office/word/2010/wordprocessingGroup" xmlns:wpi="http://schemas.microsoft.com/office/word/2010/wordprocessingInk" xmlns:wne="http://schemas.microsoft.com/office/word/2006/wordml" xmlns:wps="http://schemas.microsoft.com/office/word/2010/wordprocessingShape" mc:Ignorable="w14 w15 w16se w16cid w16 w16cex w16sdtdh wp14">
   <w:footnote w:type="separator" w:id="-1">
     <w:p>
-      <w:pPr>
-        <w:spacing w:after="0"/>
-      </w:pPr>
       <w:r>
         <w:separator/>
       </w:r>
@@ -654,9 +784,6 @@
   </w:footnote>
   <w:footnote w:type="continuationSeparator" w:id="0">
     <w:p>
-      <w:pPr>
-        <w:spacing w:after="0"/>
-      </w:pPr>
       <w:r>
         <w:continuationSeparator/>
       </w:r>
@@ -665,146 +792,12 @@
 </w:footnotes>
 </file>
 
-<file path=word/header1.xml><?xml version="1.0" encoding="utf-8"?>
-<w:hdr xmlns:wpc="http://schemas.microsoft.com/office/word/2010/wordprocessingCanvas" xmlns:cx="http://schemas.microsoft.com/office/drawing/2014/chartex" xmlns:cx1="http://schemas.microsoft.com/office/drawing/2015/9/8/chartex" xmlns:cx2="http://schemas.microsoft.com/office/drawing/2015/10/21/chartex" xmlns:cx3="http://schemas.microsoft.com/office/drawing/2016/5/9/chartex" xmlns:cx4="http://schemas.microsoft.com/office/drawing/2016/5/10/chartex" xmlns:cx5="http://schemas.microsoft.com/office/drawing/2016/5/11/chartex" xmlns:cx6="http://schemas.microsoft.com/office/drawing/2016/5/12/chartex" xmlns:cx7="http://schemas.microsoft.com/office/drawing/2016/5/13/chartex" xmlns:cx8="http://schemas.microsoft.com/office/drawing/2016/5/14/chartex" xmlns:mc="http://schemas.openxmlformats.org/markup-compatibility/2006" xmlns:aink="http://schemas.microsoft.com/office/drawing/2016/ink" xmlns:am3d="http://schemas.microsoft.com/office/drawing/2017/model3d" xmlns:o="urn:schemas-microsoft-com:office:office" xmlns:oel="http://schemas.microsoft.com/office/2019/extlst" xmlns:r="http://schemas.openxmlformats.org/officeDocument/2006/relationships" xmlns:m="http://schemas.openxmlformats.org/officeDocument/2006/math" xmlns:v="urn:schemas-microsoft-com:vml" xmlns:wp14="http://schemas.microsoft.com/office/word/2010/wordprocessingDrawing" xmlns:wp="http://schemas.openxmlformats.org/drawingml/2006/wordprocessingDrawing" xmlns:w10="urn:schemas-microsoft-com:office:word" xmlns:w="http://schemas.openxmlformats.org/wordprocessingml/2006/main" xmlns:w14="http://schemas.microsoft.com/office/word/2010/wordml" xmlns:w15="http://schemas.microsoft.com/office/word/2012/wordml" xmlns:w16cex="http://schemas.microsoft.com/office/word/2018/wordml/cex" xmlns:w16cid="http://schemas.microsoft.com/office/word/2016/wordml/cid" xmlns:w16="http://schemas.microsoft.com/office/word/2018/wordml" xmlns:w16sdtdh="http://schemas.microsoft.com/office/word/2020/wordml/sdtdatahash" xmlns:w16se="http://schemas.microsoft.com/office/word/2015/wordml/symex" xmlns:wpg="http://schemas.microsoft.com/office/word/2010/wordprocessingGroup" xmlns:wpi="http://schemas.microsoft.com/office/word/2010/wordprocessingInk" xmlns:wne="http://schemas.microsoft.com/office/word/2006/wordml" xmlns:wps="http://schemas.microsoft.com/office/word/2010/wordprocessingShape" mc:Ignorable="w14 w15 w16se w16cid w16 w16cex w16sdtdh wp14">
-  <w:p>
-    <w:pPr>
-      <w:pStyle w:val="Header"/>
-    </w:pPr>
-  </w:p>
-</w:hdr>
-</file>
-
-<file path=word/header2.xml><?xml version="1.0" encoding="utf-8"?>
-<w:hdr xmlns:wpc="http://schemas.microsoft.com/office/word/2010/wordprocessingCanvas" xmlns:cx="http://schemas.microsoft.com/office/drawing/2014/chartex" xmlns:cx1="http://schemas.microsoft.com/office/drawing/2015/9/8/chartex" xmlns:cx2="http://schemas.microsoft.com/office/drawing/2015/10/21/chartex" xmlns:cx3="http://schemas.microsoft.com/office/drawing/2016/5/9/chartex" xmlns:cx4="http://schemas.microsoft.com/office/drawing/2016/5/10/chartex" xmlns:cx5="http://schemas.microsoft.com/office/drawing/2016/5/11/chartex" xmlns:cx6="http://schemas.microsoft.com/office/drawing/2016/5/12/chartex" xmlns:cx7="http://schemas.microsoft.com/office/drawing/2016/5/13/chartex" xmlns:cx8="http://schemas.microsoft.com/office/drawing/2016/5/14/chartex" xmlns:mc="http://schemas.openxmlformats.org/markup-compatibility/2006" xmlns:aink="http://schemas.microsoft.com/office/drawing/2016/ink" xmlns:am3d="http://schemas.microsoft.com/office/drawing/2017/model3d" xmlns:o="urn:schemas-microsoft-com:office:office" xmlns:oel="http://schemas.microsoft.com/office/2019/extlst" xmlns:r="http://schemas.openxmlformats.org/officeDocument/2006/relationships" xmlns:m="http://schemas.openxmlformats.org/officeDocument/2006/math" xmlns:v="urn:schemas-microsoft-com:vml" xmlns:wp14="http://schemas.microsoft.com/office/word/2010/wordprocessingDrawing" xmlns:wp="http://schemas.openxmlformats.org/drawingml/2006/wordprocessingDrawing" xmlns:w10="urn:schemas-microsoft-com:office:word" xmlns:w="http://schemas.openxmlformats.org/wordprocessingml/2006/main" xmlns:w14="http://schemas.microsoft.com/office/word/2010/wordml" xmlns:w15="http://schemas.microsoft.com/office/word/2012/wordml" xmlns:w16cex="http://schemas.microsoft.com/office/word/2018/wordml/cex" xmlns:w16cid="http://schemas.microsoft.com/office/word/2016/wordml/cid" xmlns:w16="http://schemas.microsoft.com/office/word/2018/wordml" xmlns:w16sdtdh="http://schemas.microsoft.com/office/word/2020/wordml/sdtdatahash" xmlns:w16se="http://schemas.microsoft.com/office/word/2015/wordml/symex" xmlns:wpg="http://schemas.microsoft.com/office/word/2010/wordprocessingGroup" xmlns:wpi="http://schemas.microsoft.com/office/word/2010/wordprocessingInk" xmlns:wne="http://schemas.microsoft.com/office/word/2006/wordml" xmlns:wps="http://schemas.microsoft.com/office/word/2010/wordprocessingShape" mc:Ignorable="w14 w15 w16se w16cid w16 w16cex w16sdtdh wp14">
-  <w:p>
-    <w:pPr>
-      <w:pStyle w:val="Header"/>
-    </w:pPr>
-    <w:r>
-      <w:rPr>
-        <w:noProof/>
-      </w:rPr>
-      <mc:AlternateContent>
-        <mc:Choice Requires="wps">
-          <w:drawing>
-            <wp:anchor distT="0" distB="0" distL="114300" distR="114300" simplePos="0" relativeHeight="251659264" behindDoc="0" locked="0" layoutInCell="0" allowOverlap="1" wp14:anchorId="73ED3362" wp14:editId="1BA3618D">
-              <wp:simplePos x="0" y="0"/>
-              <wp:positionH relativeFrom="page">
-                <wp:posOffset>0</wp:posOffset>
-              </wp:positionH>
-              <wp:positionV relativeFrom="page">
-                <wp:posOffset>190500</wp:posOffset>
-              </wp:positionV>
-              <wp:extent cx="7772400" cy="273050"/>
-              <wp:effectExtent l="0" t="0" r="0" b="12700"/>
-              <wp:wrapNone/>
-              <wp:docPr id="1" name="MSIPCM65594766895cfd6e72464d56" descr="{&quot;HashCode&quot;:810590895,&quot;Height&quot;:792.0,&quot;Width&quot;:612.0,&quot;Placement&quot;:&quot;Header&quot;,&quot;Index&quot;:&quot;Primary&quot;,&quot;Section&quot;:1,&quot;Top&quot;:0.0,&quot;Left&quot;:0.0}"/>
-              <wp:cNvGraphicFramePr/>
-              <a:graphic xmlns:a="http://schemas.openxmlformats.org/drawingml/2006/main">
-                <a:graphicData uri="http://schemas.microsoft.com/office/word/2010/wordprocessingShape">
-                  <wps:wsp>
-                    <wps:cNvSpPr txBox="1"/>
-                    <wps:spPr>
-                      <a:xfrm>
-                        <a:off x="0" y="0"/>
-                        <a:ext cx="7772400" cy="273050"/>
-                      </a:xfrm>
-                      <a:prstGeom prst="rect">
-                        <a:avLst/>
-                      </a:prstGeom>
-                      <a:noFill/>
-                      <a:ln w="6350">
-                        <a:noFill/>
-                      </a:ln>
-                      <a:extLst>
-                        <a:ext uri="{91240B29-F687-4F45-9708-019B960494DF}">
-                          <a14:hiddenLine xmlns:a14="http://schemas.microsoft.com/office/drawing/2010/main" w="6350">
-                            <a:solidFill>
-                              <a:prstClr val="black"/>
-                            </a:solidFill>
-                          </a14:hiddenLine>
-                        </a:ext>
-                      </a:extLst>
-                    </wps:spPr>
-                    <wps:txbx>
-                      <w:txbxContent>
-                        <w:p>
-                          <w:pPr>
-                            <w:spacing w:after="0"/>
-                            <w:rPr>
-                              <w:rFonts w:ascii="Calibri" w:hAnsi="Calibri" w:cs="Calibri"/>
-                              <w:color w:val="000000"/>
-                            </w:rPr>
-                          </w:pPr>
-                          <w:r>
-                            <w:rPr>
-                              <w:rFonts w:ascii="Calibri" w:hAnsi="Calibri" w:cs="Calibri"/>
-                              <w:color w:val="000000"/>
-                            </w:rPr>
-                            <w:t>PERSONAL/NONWORK // EXTERNAL</w:t>
-                          </w:r>
-                        </w:p>
-                      </w:txbxContent>
-                    </wps:txbx>
-                    <wps:bodyPr rot="0" spcFirstLastPara="0" vertOverflow="overflow" horzOverflow="overflow" vert="horz" wrap="square" lIns="254000" tIns="0" rIns="91440" bIns="0" numCol="1" spcCol="0" rtlCol="0" fromWordArt="0" anchor="t" anchorCtr="0" forceAA="0" compatLnSpc="1">
-                      <a:prstTxWarp prst="textNoShape">
-                        <a:avLst/>
-                      </a:prstTxWarp>
-                      <a:noAutofit/>
-                    </wps:bodyPr>
-                  </wps:wsp>
-                </a:graphicData>
-              </a:graphic>
-            </wp:anchor>
-          </w:drawing>
-        </mc:Choice>
-        <mc:Fallback>
-          <w:pict>
-            <v:shapetype w14:anchorId="73ED3362" id="_x0000_t202" coordsize="21600,21600" o:spt="202" path="m,l,21600r21600,l21600,xe">
-              <v:stroke joinstyle="miter"/>
-              <v:path gradientshapeok="t" o:connecttype="rect"/>
-            </v:shapetype>
-            <v:shape id="MSIPCM65594766895cfd6e72464d56" o:spid="_x0000_s1026" type="#_x0000_t202" alt="{&quot;HashCode&quot;:810590895,&quot;Height&quot;:792.0,&quot;Width&quot;:612.0,&quot;Placement&quot;:&quot;Header&quot;,&quot;Index&quot;:&quot;Primary&quot;,&quot;Section&quot;:1,&quot;Top&quot;:0.0,&quot;Left&quot;:0.0}" style="position:absolute;margin-left:0;margin-top:15pt;width:612pt;height:21.5pt;z-index:251659264;visibility:visible;mso-wrap-style:square;mso-wrap-distance-left:9pt;mso-wrap-distance-top:0;mso-wrap-distance-right:9pt;mso-wrap-distance-bottom:0;mso-position-horizontal:absolute;mso-position-horizontal-relative:page;mso-position-vertical:absolute;mso-position-vertical-relative:page;v-text-anchor:top" o:gfxdata="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" o:allowincell="f" filled="f" stroked="f" strokeweight=".5pt">
-              <v:fill o:detectmouseclick="t"/>
-              <v:textbox inset="20pt,0,,0">
-                <w:txbxContent>
-                  <w:p>
-                    <w:pPr>
-                      <w:spacing w:after="0"/>
-                      <w:rPr>
-                        <w:rFonts w:ascii="Calibri" w:hAnsi="Calibri" w:cs="Calibri"/>
-                        <w:color w:val="000000"/>
-                      </w:rPr>
-                    </w:pPr>
-                    <w:r>
-                      <w:rPr>
-                        <w:rFonts w:ascii="Calibri" w:hAnsi="Calibri" w:cs="Calibri"/>
-                        <w:color w:val="000000"/>
-                      </w:rPr>
-                      <w:t>PERSONAL/NONWORK // EXTERNAL</w:t>
-                    </w:r>
-                  </w:p>
-                </w:txbxContent>
-              </v:textbox>
-              <w10:wrap anchorx="page" anchory="page"/>
-            </v:shape>
-          </w:pict>
-        </mc:Fallback>
-      </mc:AlternateContent>
-    </w:r>
-  </w:p>
-</w:hdr>
-</file>
-
-<file path=word/header3.xml><?xml version="1.0" encoding="utf-8"?>
-<w:hdr xmlns:wpc="http://schemas.microsoft.com/office/word/2010/wordprocessingCanvas" xmlns:cx="http://schemas.microsoft.com/office/drawing/2014/chartex" xmlns:cx1="http://schemas.microsoft.com/office/drawing/2015/9/8/chartex" xmlns:cx2="http://schemas.microsoft.com/office/drawing/2015/10/21/chartex" xmlns:cx3="http://schemas.microsoft.com/office/drawing/2016/5/9/chartex" xmlns:cx4="http://schemas.microsoft.com/office/drawing/2016/5/10/chartex" xmlns:cx5="http://schemas.microsoft.com/office/drawing/2016/5/11/chartex" xmlns:cx6="http://schemas.microsoft.com/office/drawing/2016/5/12/chartex" xmlns:cx7="http://schemas.microsoft.com/office/drawing/2016/5/13/chartex" xmlns:cx8="http://schemas.microsoft.com/office/drawing/2016/5/14/chartex" xmlns:mc="http://schemas.openxmlformats.org/markup-compatibility/2006" xmlns:aink="http://schemas.microsoft.com/office/drawing/2016/ink" xmlns:am3d="http://schemas.microsoft.com/office/drawing/2017/model3d" xmlns:o="urn:schemas-microsoft-com:office:office" xmlns:oel="http://schemas.microsoft.com/office/2019/extlst" xmlns:r="http://schemas.openxmlformats.org/officeDocument/2006/relationships" xmlns:m="http://schemas.openxmlformats.org/officeDocument/2006/math" xmlns:v="urn:schemas-microsoft-com:vml" xmlns:wp14="http://schemas.microsoft.com/office/word/2010/wordprocessingDrawing" xmlns:wp="http://schemas.openxmlformats.org/drawingml/2006/wordprocessingDrawing" xmlns:w10="urn:schemas-microsoft-com:office:word" xmlns:w="http://schemas.openxmlformats.org/wordprocessingml/2006/main" xmlns:w14="http://schemas.microsoft.com/office/word/2010/wordml" xmlns:w15="http://schemas.microsoft.com/office/word/2012/wordml" xmlns:w16cex="http://schemas.microsoft.com/office/word/2018/wordml/cex" xmlns:w16cid="http://schemas.microsoft.com/office/word/2016/wordml/cid" xmlns:w16="http://schemas.microsoft.com/office/word/2018/wordml" xmlns:w16sdtdh="http://schemas.microsoft.com/office/word/2020/wordml/sdtdatahash" xmlns:w16se="http://schemas.microsoft.com/office/word/2015/wordml/symex" xmlns:wpg="http://schemas.microsoft.com/office/word/2010/wordprocessingGroup" xmlns:wpi="http://schemas.microsoft.com/office/word/2010/wordprocessingInk" xmlns:wne="http://schemas.microsoft.com/office/word/2006/wordml" xmlns:wps="http://schemas.microsoft.com/office/word/2010/wordprocessingShape" mc:Ignorable="w14 w15 w16se w16cid w16 w16cex w16sdtdh wp14">
-  <w:p>
-    <w:pPr>
-      <w:pStyle w:val="Header"/>
-    </w:pPr>
-  </w:p>
-</w:hdr>
+<file path=word/people.xml><?xml version="1.0" encoding="utf-8"?>
+<w15:people xmlns:wpc="http://schemas.microsoft.com/office/word/2010/wordprocessingCanvas" xmlns:cx="http://schemas.microsoft.com/office/drawing/2014/chartex" xmlns:cx1="http://schemas.microsoft.com/office/drawing/2015/9/8/chartex" xmlns:cx2="http://schemas.microsoft.com/office/drawing/2015/10/21/chartex" xmlns:cx3="http://schemas.microsoft.com/office/drawing/2016/5/9/chartex" xmlns:cx4="http://schemas.microsoft.com/office/drawing/2016/5/10/chartex" xmlns:cx5="http://schemas.microsoft.com/office/drawing/2016/5/11/chartex" xmlns:cx6="http://schemas.microsoft.com/office/drawing/2016/5/12/chartex" xmlns:cx7="http://schemas.microsoft.com/office/drawing/2016/5/13/chartex" xmlns:cx8="http://schemas.microsoft.com/office/drawing/2016/5/14/chartex" xmlns:mc="http://schemas.openxmlformats.org/markup-compatibility/2006" xmlns:aink="http://schemas.microsoft.com/office/drawing/2016/ink" xmlns:am3d="http://schemas.microsoft.com/office/drawing/2017/model3d" xmlns:o="urn:schemas-microsoft-com:office:office" xmlns:oel="http://schemas.microsoft.com/office/2019/extlst" xmlns:r="http://schemas.openxmlformats.org/officeDocument/2006/relationships" xmlns:m="http://schemas.openxmlformats.org/officeDocument/2006/math" xmlns:v="urn:schemas-microsoft-com:vml" xmlns:wp14="http://schemas.microsoft.com/office/word/2010/wordprocessingDrawing" xmlns:wp="http://schemas.openxmlformats.org/drawingml/2006/wordprocessingDrawing" xmlns:w10="urn:schemas-microsoft-com:office:word" xmlns:w="http://schemas.openxmlformats.org/wordprocessingml/2006/main" xmlns:w14="http://schemas.microsoft.com/office/word/2010/wordml" xmlns:w15="http://schemas.microsoft.com/office/word/2012/wordml" xmlns:w16cex="http://schemas.microsoft.com/office/word/2018/wordml/cex" xmlns:w16cid="http://schemas.microsoft.com/office/word/2016/wordml/cid" xmlns:w16="http://schemas.microsoft.com/office/word/2018/wordml" xmlns:w16sdtdh="http://schemas.microsoft.com/office/word/2020/wordml/sdtdatahash" xmlns:w16se="http://schemas.microsoft.com/office/word/2015/wordml/symex" xmlns:wpg="http://schemas.microsoft.com/office/word/2010/wordprocessingGroup" xmlns:wpi="http://schemas.microsoft.com/office/word/2010/wordprocessingInk" xmlns:wne="http://schemas.microsoft.com/office/word/2006/wordml" xmlns:wps="http://schemas.microsoft.com/office/word/2010/wordprocessingShape" mc:Ignorable="w14 w15 w16se w16cid w16 w16cex w16sdtdh wp14">
+  <w15:person w15:author="Kyra Sadovi">
+    <w15:presenceInfo w15:providerId="Windows Live" w15:userId="02ed7f9de76a6afd"/>
+  </w15:person>
+</w15:people>
 </file>
 
 <file path=word/styles.xml><?xml version="1.0" encoding="utf-8"?>
@@ -1205,12 +1198,33 @@
   <w:style w:type="paragraph" w:default="1" w:styleId="Normal">
     <w:name w:val="Normal"/>
     <w:qFormat/>
-    <w:rsid w:val="003A3D8B"/>
+    <w:rsid w:val="00E260C8"/>
     <w:pPr>
-      <w:spacing w:after="120" w:line="240" w:lineRule="auto"/>
+      <w:spacing w:after="0" w:line="240" w:lineRule="auto"/>
+      <w:ind w:firstLine="720"/>
     </w:pPr>
     <w:rPr>
       <w:rFonts w:ascii="Times New Roman" w:hAnsi="Times New Roman" w:cs="Times New Roman"/>
+    </w:rPr>
+  </w:style>
+  <w:style w:type="paragraph" w:styleId="Heading1">
+    <w:name w:val="heading 1"/>
+    <w:basedOn w:val="NoSpacing"/>
+    <w:next w:val="Normal"/>
+    <w:link w:val="Heading1Char"/>
+    <w:uiPriority w:val="9"/>
+    <w:qFormat/>
+    <w:rsid w:val="00E260C8"/>
+    <w:pPr>
+      <w:spacing w:after="120"/>
+      <w:ind w:firstLine="720"/>
+      <w:jc w:val="center"/>
+      <w:outlineLvl w:val="0"/>
+    </w:pPr>
+    <w:rPr>
+      <w:rFonts w:ascii="Times New Roman" w:hAnsi="Times New Roman" w:cs="Times New Roman"/>
+      <w:b/>
+      <w:u w:val="single"/>
     </w:rPr>
   </w:style>
   <w:style w:type="paragraph" w:styleId="Heading2">
@@ -1221,9 +1235,9 @@
     <w:uiPriority w:val="9"/>
     <w:unhideWhenUsed/>
     <w:qFormat/>
-    <w:rsid w:val="003A3D8B"/>
+    <w:rsid w:val="00E260C8"/>
     <w:pPr>
-      <w:spacing w:after="120"/>
+      <w:spacing w:before="120" w:after="120"/>
       <w:outlineLvl w:val="1"/>
     </w:pPr>
     <w:rPr>
@@ -1263,7 +1277,7 @@
     <w:basedOn w:val="DefaultParagraphFont"/>
     <w:link w:val="Heading2"/>
     <w:uiPriority w:val="9"/>
-    <w:rsid w:val="003A3D8B"/>
+    <w:rsid w:val="00E260C8"/>
     <w:rPr>
       <w:rFonts w:ascii="Times New Roman" w:hAnsi="Times New Roman" w:cs="Times New Roman"/>
       <w:b/>
@@ -1281,7 +1295,6 @@
         <w:tab w:val="center" w:pos="4680"/>
         <w:tab w:val="right" w:pos="9360"/>
       </w:tabs>
-      <w:spacing w:after="0"/>
     </w:pPr>
   </w:style>
   <w:style w:type="character" w:customStyle="1" w:styleId="HeaderChar">
@@ -1315,7 +1328,6 @@
         <w:tab w:val="center" w:pos="4680"/>
         <w:tab w:val="right" w:pos="9360"/>
       </w:tabs>
-      <w:spacing w:after="0"/>
     </w:pPr>
   </w:style>
   <w:style w:type="character" w:customStyle="1" w:styleId="FooterChar">
@@ -1326,6 +1338,85 @@
     <w:rsid w:val="007165BB"/>
     <w:rPr>
       <w:rFonts w:ascii="Times New Roman" w:hAnsi="Times New Roman" w:cs="Times New Roman"/>
+    </w:rPr>
+  </w:style>
+  <w:style w:type="character" w:styleId="CommentReference">
+    <w:name w:val="annotation reference"/>
+    <w:basedOn w:val="DefaultParagraphFont"/>
+    <w:uiPriority w:val="99"/>
+    <w:semiHidden/>
+    <w:unhideWhenUsed/>
+    <w:rsid w:val="00B675B7"/>
+    <w:rPr>
+      <w:sz w:val="16"/>
+      <w:szCs w:val="16"/>
+    </w:rPr>
+  </w:style>
+  <w:style w:type="paragraph" w:styleId="CommentText">
+    <w:name w:val="annotation text"/>
+    <w:basedOn w:val="Normal"/>
+    <w:link w:val="CommentTextChar"/>
+    <w:uiPriority w:val="99"/>
+    <w:semiHidden/>
+    <w:unhideWhenUsed/>
+    <w:rsid w:val="00B675B7"/>
+    <w:rPr>
+      <w:sz w:val="20"/>
+      <w:szCs w:val="20"/>
+    </w:rPr>
+  </w:style>
+  <w:style w:type="character" w:customStyle="1" w:styleId="CommentTextChar">
+    <w:name w:val="Comment Text Char"/>
+    <w:basedOn w:val="DefaultParagraphFont"/>
+    <w:link w:val="CommentText"/>
+    <w:uiPriority w:val="99"/>
+    <w:semiHidden/>
+    <w:rsid w:val="00B675B7"/>
+    <w:rPr>
+      <w:rFonts w:ascii="Times New Roman" w:hAnsi="Times New Roman" w:cs="Times New Roman"/>
+      <w:sz w:val="20"/>
+      <w:szCs w:val="20"/>
+    </w:rPr>
+  </w:style>
+  <w:style w:type="paragraph" w:styleId="CommentSubject">
+    <w:name w:val="annotation subject"/>
+    <w:basedOn w:val="CommentText"/>
+    <w:next w:val="CommentText"/>
+    <w:link w:val="CommentSubjectChar"/>
+    <w:uiPriority w:val="99"/>
+    <w:semiHidden/>
+    <w:unhideWhenUsed/>
+    <w:rsid w:val="00B675B7"/>
+    <w:rPr>
+      <w:b/>
+      <w:bCs/>
+    </w:rPr>
+  </w:style>
+  <w:style w:type="character" w:customStyle="1" w:styleId="CommentSubjectChar">
+    <w:name w:val="Comment Subject Char"/>
+    <w:basedOn w:val="CommentTextChar"/>
+    <w:link w:val="CommentSubject"/>
+    <w:uiPriority w:val="99"/>
+    <w:semiHidden/>
+    <w:rsid w:val="00B675B7"/>
+    <w:rPr>
+      <w:rFonts w:ascii="Times New Roman" w:hAnsi="Times New Roman" w:cs="Times New Roman"/>
+      <w:b/>
+      <w:bCs/>
+      <w:sz w:val="20"/>
+      <w:szCs w:val="20"/>
+    </w:rPr>
+  </w:style>
+  <w:style w:type="character" w:customStyle="1" w:styleId="Heading1Char">
+    <w:name w:val="Heading 1 Char"/>
+    <w:basedOn w:val="DefaultParagraphFont"/>
+    <w:link w:val="Heading1"/>
+    <w:uiPriority w:val="9"/>
+    <w:rsid w:val="00E260C8"/>
+    <w:rPr>
+      <w:rFonts w:ascii="Times New Roman" w:hAnsi="Times New Roman" w:cs="Times New Roman"/>
+      <w:b/>
+      <w:u w:val="single"/>
     </w:rPr>
   </w:style>
 </w:styles>

</xml_diff>